<commit_message>
add ligand function prediction tutorial
</commit_message>
<xml_diff>
--- a/score-based-ph4_tutorial.docx
+++ b/score-based-ph4_tutorial.docx
@@ -1,6 +1,6 @@
 
 <file path=word/document.xml><?xml version="1.0" encoding="utf-8"?>
-<w:document xmlns:wpc="http://schemas.microsoft.com/office/word/2010/wordprocessingCanvas" xmlns:cx="http://schemas.microsoft.com/office/drawing/2014/chartex" xmlns:cx1="http://schemas.microsoft.com/office/drawing/2015/9/8/chartex" xmlns:cx2="http://schemas.microsoft.com/office/drawing/2015/10/21/chartex" xmlns:cx3="http://schemas.microsoft.com/office/drawing/2016/5/9/chartex" xmlns:cx4="http://schemas.microsoft.com/office/drawing/2016/5/10/chartex" xmlns:cx5="http://schemas.microsoft.com/office/drawing/2016/5/11/chartex" xmlns:cx6="http://schemas.microsoft.com/office/drawing/2016/5/12/chartex" xmlns:cx7="http://schemas.microsoft.com/office/drawing/2016/5/13/chartex" xmlns:cx8="http://schemas.microsoft.com/office/drawing/2016/5/14/chartex" xmlns:mc="http://schemas.openxmlformats.org/markup-compatibility/2006" xmlns:aink="http://schemas.microsoft.com/office/drawing/2016/ink" xmlns:am3d="http://schemas.microsoft.com/office/drawing/2017/model3d" xmlns:o="urn:schemas-microsoft-com:office:office" xmlns:r="http://schemas.openxmlformats.org/officeDocument/2006/relationships" xmlns:m="http://schemas.openxmlformats.org/officeDocument/2006/math" xmlns:v="urn:schemas-microsoft-com:vml" xmlns:wp14="http://schemas.microsoft.com/office/word/2010/wordprocessingDrawing" xmlns:wp="http://schemas.openxmlformats.org/drawingml/2006/wordprocessingDrawing" xmlns:w10="urn:schemas-microsoft-com:office:word" xmlns:w="http://schemas.openxmlformats.org/wordprocessingml/2006/main" xmlns:w14="http://schemas.microsoft.com/office/word/2010/wordml" xmlns:w15="http://schemas.microsoft.com/office/word/2012/wordml" xmlns:w16cex="http://schemas.microsoft.com/office/word/2018/wordml/cex" xmlns:w16cid="http://schemas.microsoft.com/office/word/2016/wordml/cid" xmlns:w16="http://schemas.microsoft.com/office/word/2018/wordml" xmlns:w16sdtdh="http://schemas.microsoft.com/office/word/2020/wordml/sdtdatahash" xmlns:w16se="http://schemas.microsoft.com/office/word/2015/wordml/symex" xmlns:wpg="http://schemas.microsoft.com/office/word/2010/wordprocessingGroup" xmlns:wpi="http://schemas.microsoft.com/office/word/2010/wordprocessingInk" xmlns:wne="http://schemas.microsoft.com/office/word/2006/wordml" xmlns:wps="http://schemas.microsoft.com/office/word/2010/wordprocessingShape" mc:Ignorable="w14 w15 w16se w16cid w16 w16cex w16sdtdh wp14">
+<w:document xmlns:wpc="http://schemas.microsoft.com/office/word/2010/wordprocessingCanvas" xmlns:cx="http://schemas.microsoft.com/office/drawing/2014/chartex" xmlns:cx1="http://schemas.microsoft.com/office/drawing/2015/9/8/chartex" xmlns:cx2="http://schemas.microsoft.com/office/drawing/2015/10/21/chartex" xmlns:cx3="http://schemas.microsoft.com/office/drawing/2016/5/9/chartex" xmlns:cx4="http://schemas.microsoft.com/office/drawing/2016/5/10/chartex" xmlns:cx5="http://schemas.microsoft.com/office/drawing/2016/5/11/chartex" xmlns:cx6="http://schemas.microsoft.com/office/drawing/2016/5/12/chartex" xmlns:cx7="http://schemas.microsoft.com/office/drawing/2016/5/13/chartex" xmlns:cx8="http://schemas.microsoft.com/office/drawing/2016/5/14/chartex" xmlns:mc="http://schemas.openxmlformats.org/markup-compatibility/2006" xmlns:aink="http://schemas.microsoft.com/office/drawing/2016/ink" xmlns:am3d="http://schemas.microsoft.com/office/drawing/2017/model3d" xmlns:o="urn:schemas-microsoft-com:office:office" xmlns:oel="http://schemas.microsoft.com/office/2019/extlst" xmlns:r="http://schemas.openxmlformats.org/officeDocument/2006/relationships" xmlns:m="http://schemas.openxmlformats.org/officeDocument/2006/math" xmlns:v="urn:schemas-microsoft-com:vml" xmlns:wp14="http://schemas.microsoft.com/office/word/2010/wordprocessingDrawing" xmlns:wp="http://schemas.openxmlformats.org/drawingml/2006/wordprocessingDrawing" xmlns:w10="urn:schemas-microsoft-com:office:word" xmlns:w="http://schemas.openxmlformats.org/wordprocessingml/2006/main" xmlns:w14="http://schemas.microsoft.com/office/word/2010/wordml" xmlns:w15="http://schemas.microsoft.com/office/word/2012/wordml" xmlns:w16cex="http://schemas.microsoft.com/office/word/2018/wordml/cex" xmlns:w16cid="http://schemas.microsoft.com/office/word/2016/wordml/cid" xmlns:w16="http://schemas.microsoft.com/office/word/2018/wordml" xmlns:w16sdtdh="http://schemas.microsoft.com/office/word/2020/wordml/sdtdatahash" xmlns:w16se="http://schemas.microsoft.com/office/word/2015/wordml/symex" xmlns:wpg="http://schemas.microsoft.com/office/word/2010/wordprocessingGroup" xmlns:wpi="http://schemas.microsoft.com/office/word/2010/wordprocessingInk" xmlns:wne="http://schemas.microsoft.com/office/word/2006/wordml" xmlns:wps="http://schemas.microsoft.com/office/word/2010/wordprocessingShape" mc:Ignorable="w14 w15 w16se w16cid w16 w16cex w16sdtdh wp14">
   <w:body>
     <w:p>
       <w:pPr>
@@ -328,7 +328,6 @@
           <w:iCs/>
         </w:rPr>
       </w:pPr>
-      <w:proofErr w:type="spellStart"/>
       <w:r>
         <w:rPr>
           <w:i/>
@@ -336,7 +335,6 @@
         </w:rPr>
         <w:t>sklearn</w:t>
       </w:r>
-      <w:proofErr w:type="spellEnd"/>
       <w:r>
         <w:rPr>
           <w:i/>
@@ -378,23 +376,13 @@
       <w:r>
         <w:t xml:space="preserve"> </w:t>
       </w:r>
-      <w:proofErr w:type="spellStart"/>
       <w:r>
         <w:rPr>
           <w:rFonts w:ascii="Courier New" w:hAnsi="Courier New" w:cs="Courier New"/>
           <w:sz w:val="22"/>
           <w:szCs w:val="22"/>
         </w:rPr>
-        <w:t>conda</w:t>
-      </w:r>
-      <w:proofErr w:type="spellEnd"/>
-      <w:r>
-        <w:rPr>
-          <w:rFonts w:ascii="Courier New" w:hAnsi="Courier New" w:cs="Courier New"/>
-          <w:sz w:val="22"/>
-          <w:szCs w:val="22"/>
-        </w:rPr>
-        <w:t xml:space="preserve"> list</w:t>
+        <w:t>conda list</w:t>
       </w:r>
       <w:r>
         <w:rPr>
@@ -404,15 +392,7 @@
         <w:t xml:space="preserve"> </w:t>
       </w:r>
       <w:r>
-        <w:t xml:space="preserve">from the Anaconda prompt to check your </w:t>
-      </w:r>
-      <w:proofErr w:type="spellStart"/>
-      <w:r>
-        <w:t>sklearn</w:t>
-      </w:r>
-      <w:proofErr w:type="spellEnd"/>
-      <w:r>
-        <w:t xml:space="preserve"> version)</w:t>
+        <w:t>from the Anaconda prompt to check your sklearn version)</w:t>
       </w:r>
       <w:r>
         <w:t xml:space="preserve"> </w:t>
@@ -435,7 +415,6 @@
       <w:r>
         <w:t xml:space="preserve">If your </w:t>
       </w:r>
-      <w:proofErr w:type="spellStart"/>
       <w:r>
         <w:rPr>
           <w:i/>
@@ -443,7 +422,6 @@
         </w:rPr>
         <w:t>sklearn</w:t>
       </w:r>
-      <w:proofErr w:type="spellEnd"/>
       <w:r>
         <w:t xml:space="preserve"> version is above 0.24.2, use the following commands in </w:t>
       </w:r>
@@ -552,41 +530,29 @@
           <w:szCs w:val="22"/>
         </w:rPr>
       </w:pPr>
-      <w:proofErr w:type="spellStart"/>
       <w:r>
         <w:rPr>
           <w:rFonts w:ascii="Courier New" w:hAnsi="Courier New" w:cs="Courier New"/>
           <w:sz w:val="22"/>
           <w:szCs w:val="22"/>
         </w:rPr>
-        <w:t>conda</w:t>
+        <w:t>conda install -c conda-forge scikit-learn=0.2</w:t>
       </w:r>
-      <w:proofErr w:type="spellEnd"/>
       <w:r>
         <w:rPr>
           <w:rFonts w:ascii="Courier New" w:hAnsi="Courier New" w:cs="Courier New"/>
           <w:sz w:val="22"/>
           <w:szCs w:val="22"/>
         </w:rPr>
-        <w:t xml:space="preserve"> install -c </w:t>
+        <w:t>4</w:t>
       </w:r>
-      <w:proofErr w:type="spellStart"/>
       <w:r>
         <w:rPr>
           <w:rFonts w:ascii="Courier New" w:hAnsi="Courier New" w:cs="Courier New"/>
           <w:sz w:val="22"/>
           <w:szCs w:val="22"/>
         </w:rPr>
-        <w:t>conda</w:t>
-      </w:r>
-      <w:proofErr w:type="spellEnd"/>
-      <w:r>
-        <w:rPr>
-          <w:rFonts w:ascii="Courier New" w:hAnsi="Courier New" w:cs="Courier New"/>
-          <w:sz w:val="22"/>
-          <w:szCs w:val="22"/>
-        </w:rPr>
-        <w:t>-forge scikit-learn=0.22.2</w:t>
+        <w:t>.2</w:t>
       </w:r>
       <w:r>
         <w:rPr>
@@ -633,7 +599,6 @@
           <w:iCs/>
         </w:rPr>
       </w:pPr>
-      <w:proofErr w:type="spellStart"/>
       <w:r>
         <w:rPr>
           <w:i/>
@@ -641,7 +606,6 @@
         </w:rPr>
         <w:t>numpy</w:t>
       </w:r>
-      <w:proofErr w:type="spellEnd"/>
     </w:p>
     <w:p>
       <w:pPr>
@@ -922,21 +886,7 @@
               <w:rPr>
                 <w:sz w:val="20"/>
               </w:rPr>
-              <w:t xml:space="preserve">the </w:t>
-            </w:r>
-            <w:proofErr w:type="spellStart"/>
-            <w:r>
-              <w:rPr>
-                <w:sz w:val="20"/>
-              </w:rPr>
-              <w:t>QuickPrep</w:t>
-            </w:r>
-            <w:proofErr w:type="spellEnd"/>
-            <w:r>
-              <w:rPr>
-                <w:sz w:val="20"/>
-              </w:rPr>
-              <w:t xml:space="preserve"> function on the right hand side of the MOE window</w:t>
+              <w:t>the QuickPrep function on the right hand side of the MOE window</w:t>
             </w:r>
             <w:r>
               <w:rPr>
@@ -1371,23 +1321,13 @@
               </w:rPr>
               <w:t xml:space="preserve"> </w:t>
             </w:r>
-            <w:proofErr w:type="spellStart"/>
             <w:r>
               <w:rPr>
                 <w:i/>
                 <w:iCs/>
                 <w:sz w:val="20"/>
               </w:rPr>
-              <w:t>MultiFragment</w:t>
-            </w:r>
-            <w:proofErr w:type="spellEnd"/>
-            <w:r>
-              <w:rPr>
-                <w:i/>
-                <w:iCs/>
-                <w:sz w:val="20"/>
-              </w:rPr>
-              <w:t xml:space="preserve"> Search… </w:t>
+              <w:t xml:space="preserve">MultiFragment Search… </w:t>
             </w:r>
             <w:r>
               <w:rPr>
@@ -1527,19 +1467,11 @@
                 <w:sz w:val="20"/>
               </w:rPr>
             </w:pPr>
-            <w:proofErr w:type="spellStart"/>
-            <w:r>
-              <w:rPr>
-                <w:sz w:val="20"/>
-              </w:rPr>
-              <w:t>Shift+click</w:t>
-            </w:r>
-            <w:proofErr w:type="spellEnd"/>
-            <w:r>
-              <w:rPr>
-                <w:sz w:val="20"/>
-              </w:rPr>
-              <w:t xml:space="preserve"> on the last entry</w:t>
+            <w:r>
+              <w:rPr>
+                <w:sz w:val="20"/>
+              </w:rPr>
+              <w:t>Shift+click on the last entry</w:t>
             </w:r>
             <w:r>
               <w:rPr>
@@ -1932,21 +1864,7 @@
               <w:rPr>
                 <w:sz w:val="20"/>
               </w:rPr>
-              <w:t>I typically change the name from “</w:t>
-            </w:r>
-            <w:proofErr w:type="spellStart"/>
-            <w:r>
-              <w:rPr>
-                <w:sz w:val="20"/>
-              </w:rPr>
-              <w:t>mfss</w:t>
-            </w:r>
-            <w:proofErr w:type="spellEnd"/>
-            <w:r>
-              <w:rPr>
-                <w:sz w:val="20"/>
-              </w:rPr>
-              <w:t>” to the name of the target I am working with.</w:t>
+              <w:t>I typically change the name from “mfss” to the name of the target I am working with.</w:t>
             </w:r>
             <w:r>
               <w:rPr>
@@ -2087,29 +2005,27 @@
               </w:rPr>
               <w:t xml:space="preserve">At this point, you are now ready to generate subset databases from the MCSS output database that are used to generate additional pharmacophore models. First, open the </w:t>
             </w:r>
-            <w:proofErr w:type="spellStart"/>
             <w:r>
               <w:rPr>
                 <w:i/>
                 <w:iCs/>
                 <w:sz w:val="20"/>
               </w:rPr>
-              <w:t>mfss_subset.svl</w:t>
-            </w:r>
-            <w:proofErr w:type="spellEnd"/>
+              <w:t xml:space="preserve">mfss_subset.svl </w:t>
+            </w:r>
+            <w:r>
+              <w:rPr>
+                <w:sz w:val="20"/>
+              </w:rPr>
+              <w:t xml:space="preserve">script (located in the “scripts” folder) using the </w:t>
+            </w:r>
             <w:r>
               <w:rPr>
                 <w:i/>
                 <w:iCs/>
                 <w:sz w:val="20"/>
               </w:rPr>
-              <w:t xml:space="preserve"> </w:t>
-            </w:r>
-            <w:r>
-              <w:rPr>
-                <w:sz w:val="20"/>
-              </w:rPr>
-              <w:t xml:space="preserve">script (located in the “scripts” folder) using the </w:t>
+              <w:t>Edit…</w:t>
             </w:r>
             <w:r>
               <w:rPr>
@@ -2117,7 +2033,13 @@
                 <w:iCs/>
                 <w:sz w:val="20"/>
               </w:rPr>
-              <w:t>Edit…</w:t>
+              <w:t xml:space="preserve"> </w:t>
+            </w:r>
+            <w:r>
+              <w:rPr>
+                <w:sz w:val="20"/>
+              </w:rPr>
+              <w:t xml:space="preserve">button and then save and load the script by clicking </w:t>
             </w:r>
             <w:r>
               <w:rPr>
@@ -2125,13 +2047,7 @@
                 <w:iCs/>
                 <w:sz w:val="20"/>
               </w:rPr>
-              <w:t xml:space="preserve"> </w:t>
-            </w:r>
-            <w:r>
-              <w:rPr>
-                <w:sz w:val="20"/>
-              </w:rPr>
-              <w:t xml:space="preserve">button and then save and load the script by clicking </w:t>
+              <w:t xml:space="preserve">SVL </w:t>
             </w:r>
             <w:r>
               <w:rPr>
@@ -2139,7 +2055,7 @@
                 <w:iCs/>
                 <w:sz w:val="20"/>
               </w:rPr>
-              <w:t xml:space="preserve">SVL </w:t>
+              <w:sym w:font="Wingdings" w:char="F0E0"/>
             </w:r>
             <w:r>
               <w:rPr>
@@ -2147,7 +2063,13 @@
                 <w:iCs/>
                 <w:sz w:val="20"/>
               </w:rPr>
-              <w:sym w:font="Wingdings" w:char="F0E0"/>
+              <w:t xml:space="preserve"> Save and Load</w:t>
+            </w:r>
+            <w:r>
+              <w:rPr>
+                <w:sz w:val="20"/>
+              </w:rPr>
+              <w:t>. Next, move the files suffixed _</w:t>
             </w:r>
             <w:r>
               <w:rPr>
@@ -2155,13 +2077,13 @@
                 <w:iCs/>
                 <w:sz w:val="20"/>
               </w:rPr>
-              <w:t xml:space="preserve"> Save and Load</w:t>
-            </w:r>
-            <w:r>
-              <w:rPr>
-                <w:sz w:val="20"/>
-              </w:rPr>
-              <w:t>. Next, move the files suffixed _</w:t>
+              <w:t xml:space="preserve">output.mdb </w:t>
+            </w:r>
+            <w:r>
+              <w:rPr>
+                <w:sz w:val="20"/>
+              </w:rPr>
+              <w:t>and _</w:t>
             </w:r>
             <w:r>
               <w:rPr>
@@ -2169,51 +2091,13 @@
                 <w:iCs/>
                 <w:sz w:val="20"/>
               </w:rPr>
-              <w:t xml:space="preserve">output.mdb </w:t>
-            </w:r>
-            <w:r>
-              <w:rPr>
-                <w:sz w:val="20"/>
-              </w:rPr>
-              <w:t>and _</w:t>
-            </w:r>
-            <w:proofErr w:type="spellStart"/>
-            <w:r>
-              <w:rPr>
-                <w:i/>
-                <w:iCs/>
-                <w:sz w:val="20"/>
-              </w:rPr>
-              <w:t>minrec.moe</w:t>
-            </w:r>
-            <w:proofErr w:type="spellEnd"/>
-            <w:r>
-              <w:rPr>
-                <w:i/>
-                <w:iCs/>
-                <w:sz w:val="20"/>
-              </w:rPr>
-              <w:t xml:space="preserve"> </w:t>
-            </w:r>
-            <w:r>
-              <w:rPr>
-                <w:sz w:val="20"/>
-              </w:rPr>
-              <w:t>to a folder titled “</w:t>
-            </w:r>
-            <w:proofErr w:type="spellStart"/>
-            <w:r>
-              <w:rPr>
-                <w:sz w:val="20"/>
-              </w:rPr>
-              <w:t>moe</w:t>
-            </w:r>
-            <w:proofErr w:type="spellEnd"/>
-            <w:r>
-              <w:rPr>
-                <w:sz w:val="20"/>
-              </w:rPr>
-              <w:t xml:space="preserve">”. After, create 4 additional empty </w:t>
+              <w:t xml:space="preserve">minrec.moe </w:t>
+            </w:r>
+            <w:r>
+              <w:rPr>
+                <w:sz w:val="20"/>
+              </w:rPr>
+              <w:t xml:space="preserve">to a folder titled “moe”. After, create 4 additional empty </w:t>
             </w:r>
             <w:r>
               <w:rPr>
@@ -2225,21 +2109,7 @@
               <w:rPr>
                 <w:sz w:val="20"/>
               </w:rPr>
-              <w:t>directories in the directory where your “</w:t>
-            </w:r>
-            <w:proofErr w:type="spellStart"/>
-            <w:r>
-              <w:rPr>
-                <w:sz w:val="20"/>
-              </w:rPr>
-              <w:t>moe</w:t>
-            </w:r>
-            <w:proofErr w:type="spellEnd"/>
-            <w:r>
-              <w:rPr>
-                <w:sz w:val="20"/>
-              </w:rPr>
-              <w:t>” folder is located, titled as follows:</w:t>
+              <w:t>directories in the directory where your “moe” folder is located, titled as follows:</w:t>
             </w:r>
           </w:p>
           <w:p>
@@ -2257,21 +2127,7 @@
               <w:rPr>
                 <w:sz w:val="20"/>
               </w:rPr>
-              <w:t>“</w:t>
-            </w:r>
-            <w:proofErr w:type="spellStart"/>
-            <w:r>
-              <w:rPr>
-                <w:sz w:val="20"/>
-              </w:rPr>
-              <w:t>ef</w:t>
-            </w:r>
-            <w:proofErr w:type="spellEnd"/>
-            <w:r>
-              <w:rPr>
-                <w:sz w:val="20"/>
-              </w:rPr>
-              <w:t>”</w:t>
+              <w:t>“ef”</w:t>
             </w:r>
           </w:p>
           <w:p>
@@ -2289,21 +2145,7 @@
               <w:rPr>
                 <w:sz w:val="20"/>
               </w:rPr>
-              <w:t>“</w:t>
-            </w:r>
-            <w:proofErr w:type="spellStart"/>
-            <w:r>
-              <w:rPr>
-                <w:sz w:val="20"/>
-              </w:rPr>
-              <w:t>gh</w:t>
-            </w:r>
-            <w:proofErr w:type="spellEnd"/>
-            <w:r>
-              <w:rPr>
-                <w:sz w:val="20"/>
-              </w:rPr>
-              <w:t>”</w:t>
+              <w:t>“gh”</w:t>
             </w:r>
           </w:p>
           <w:p>
@@ -2321,16 +2163,8 @@
               <w:rPr>
                 <w:sz w:val="20"/>
               </w:rPr>
-              <w:t>“</w:t>
-            </w:r>
-            <w:proofErr w:type="spellStart"/>
-            <w:r>
-              <w:rPr>
-                <w:sz w:val="20"/>
-              </w:rPr>
-              <w:t>rec_ef</w:t>
-            </w:r>
-            <w:proofErr w:type="spellEnd"/>
+              <w:t>“rec_ef</w:t>
+            </w:r>
           </w:p>
           <w:p>
             <w:pPr>
@@ -2347,21 +2181,7 @@
               <w:rPr>
                 <w:sz w:val="20"/>
               </w:rPr>
-              <w:t>“</w:t>
-            </w:r>
-            <w:proofErr w:type="spellStart"/>
-            <w:r>
-              <w:rPr>
-                <w:sz w:val="20"/>
-              </w:rPr>
-              <w:t>rec_gh</w:t>
-            </w:r>
-            <w:proofErr w:type="spellEnd"/>
-            <w:r>
-              <w:rPr>
-                <w:sz w:val="20"/>
-              </w:rPr>
-              <w:t>”</w:t>
+              <w:t>“rec_gh”</w:t>
             </w:r>
           </w:p>
           <w:p>
@@ -2377,20 +2197,42 @@
               </w:rPr>
               <w:t xml:space="preserve">With the </w:t>
             </w:r>
-            <w:proofErr w:type="spellStart"/>
             <w:r>
               <w:rPr>
                 <w:i/>
                 <w:iCs/>
                 <w:sz w:val="20"/>
               </w:rPr>
-              <w:t>mfss_subset.svl</w:t>
-            </w:r>
-            <w:proofErr w:type="spellEnd"/>
-            <w:r>
-              <w:rPr>
-                <w:i/>
-                <w:iCs/>
+              <w:t xml:space="preserve">mfss_subset.svl </w:t>
+            </w:r>
+            <w:r>
+              <w:rPr>
+                <w:sz w:val="20"/>
+              </w:rPr>
+              <w:t xml:space="preserve">script loaded and the 5 </w:t>
+            </w:r>
+            <w:r>
+              <w:rPr>
+                <w:sz w:val="20"/>
+              </w:rPr>
+              <w:t>sub</w:t>
+            </w:r>
+            <w:r>
+              <w:rPr>
+                <w:sz w:val="20"/>
+              </w:rPr>
+              <w:t xml:space="preserve">directories (“moe”, “ef”, “gh”, “rec_ef”, “rec_gh”) created, navigate to the first subset folder (“ef”) in the MOE file browser and set it as your CWD. You will now use the </w:t>
+            </w:r>
+            <w:r>
+              <w:rPr>
+                <w:rFonts w:ascii="Courier New" w:hAnsi="Courier New" w:cs="Courier New"/>
+                <w:sz w:val="20"/>
+              </w:rPr>
+              <w:t>mfss_subset</w:t>
+            </w:r>
+            <w:r>
+              <w:rPr>
+                <w:rFonts w:ascii="Courier New" w:hAnsi="Courier New" w:cs="Courier New"/>
                 <w:sz w:val="20"/>
               </w:rPr>
               <w:t xml:space="preserve"> </w:t>
@@ -2399,139 +2241,7 @@
               <w:rPr>
                 <w:sz w:val="20"/>
               </w:rPr>
-              <w:t xml:space="preserve">script loaded and the 5 </w:t>
-            </w:r>
-            <w:r>
-              <w:rPr>
-                <w:sz w:val="20"/>
-              </w:rPr>
-              <w:t>sub</w:t>
-            </w:r>
-            <w:r>
-              <w:rPr>
-                <w:sz w:val="20"/>
-              </w:rPr>
-              <w:t>directories (“</w:t>
-            </w:r>
-            <w:proofErr w:type="spellStart"/>
-            <w:r>
-              <w:rPr>
-                <w:sz w:val="20"/>
-              </w:rPr>
-              <w:t>moe</w:t>
-            </w:r>
-            <w:proofErr w:type="spellEnd"/>
-            <w:r>
-              <w:rPr>
-                <w:sz w:val="20"/>
-              </w:rPr>
-              <w:t>”, “</w:t>
-            </w:r>
-            <w:proofErr w:type="spellStart"/>
-            <w:r>
-              <w:rPr>
-                <w:sz w:val="20"/>
-              </w:rPr>
-              <w:t>ef</w:t>
-            </w:r>
-            <w:proofErr w:type="spellEnd"/>
-            <w:r>
-              <w:rPr>
-                <w:sz w:val="20"/>
-              </w:rPr>
-              <w:t>”, “</w:t>
-            </w:r>
-            <w:proofErr w:type="spellStart"/>
-            <w:r>
-              <w:rPr>
-                <w:sz w:val="20"/>
-              </w:rPr>
-              <w:t>gh</w:t>
-            </w:r>
-            <w:proofErr w:type="spellEnd"/>
-            <w:r>
-              <w:rPr>
-                <w:sz w:val="20"/>
-              </w:rPr>
-              <w:t>”, “</w:t>
-            </w:r>
-            <w:proofErr w:type="spellStart"/>
-            <w:r>
-              <w:rPr>
-                <w:sz w:val="20"/>
-              </w:rPr>
-              <w:t>rec_ef</w:t>
-            </w:r>
-            <w:proofErr w:type="spellEnd"/>
-            <w:r>
-              <w:rPr>
-                <w:sz w:val="20"/>
-              </w:rPr>
-              <w:t>”, “</w:t>
-            </w:r>
-            <w:proofErr w:type="spellStart"/>
-            <w:r>
-              <w:rPr>
-                <w:sz w:val="20"/>
-              </w:rPr>
-              <w:t>rec_gh</w:t>
-            </w:r>
-            <w:proofErr w:type="spellEnd"/>
-            <w:r>
-              <w:rPr>
-                <w:sz w:val="20"/>
-              </w:rPr>
-              <w:t>”) created, navigate to the first subset folder (“</w:t>
-            </w:r>
-            <w:proofErr w:type="spellStart"/>
-            <w:r>
-              <w:rPr>
-                <w:sz w:val="20"/>
-              </w:rPr>
-              <w:t>ef</w:t>
-            </w:r>
-            <w:proofErr w:type="spellEnd"/>
-            <w:r>
-              <w:rPr>
-                <w:sz w:val="20"/>
-              </w:rPr>
-              <w:t xml:space="preserve">”) in the MOE file browser and set it as your CWD. You will now use the </w:t>
-            </w:r>
-            <w:proofErr w:type="spellStart"/>
-            <w:r>
-              <w:rPr>
-                <w:rFonts w:ascii="Courier New" w:hAnsi="Courier New" w:cs="Courier New"/>
-                <w:sz w:val="20"/>
-              </w:rPr>
-              <w:t>mfss_subset</w:t>
-            </w:r>
-            <w:proofErr w:type="spellEnd"/>
-            <w:r>
-              <w:rPr>
-                <w:rFonts w:ascii="Courier New" w:hAnsi="Courier New" w:cs="Courier New"/>
-                <w:sz w:val="20"/>
-              </w:rPr>
-              <w:t xml:space="preserve"> </w:t>
-            </w:r>
-            <w:r>
-              <w:rPr>
-                <w:sz w:val="20"/>
-              </w:rPr>
-              <w:t>function to generate a database containing a subset of the original set of 39 fragments placed with MCSS. Since your CWD is set to the “</w:t>
-            </w:r>
-            <w:proofErr w:type="spellStart"/>
-            <w:r>
-              <w:rPr>
-                <w:sz w:val="20"/>
-              </w:rPr>
-              <w:t>ef</w:t>
-            </w:r>
-            <w:proofErr w:type="spellEnd"/>
-            <w:r>
-              <w:rPr>
-                <w:sz w:val="20"/>
-              </w:rPr>
-              <w:t xml:space="preserve">” directory, you will be creating a subset of the original MCSS output database </w:t>
+              <w:t xml:space="preserve">function to generate a database containing a subset of the original set of 39 fragments placed with MCSS. Since your CWD is set to the “ef” directory, you will be creating a subset of the original MCSS output database </w:t>
             </w:r>
             <w:r>
               <w:rPr>
@@ -2563,95 +2273,35 @@
                 <w:szCs w:val="20"/>
               </w:rPr>
             </w:pPr>
-            <w:proofErr w:type="spellStart"/>
             <w:r>
               <w:rPr>
                 <w:rFonts w:ascii="Courier New" w:hAnsi="Courier New" w:cs="Courier New"/>
                 <w:sz w:val="18"/>
                 <w:szCs w:val="20"/>
               </w:rPr>
-              <w:t>mfss_subset</w:t>
-            </w:r>
-            <w:proofErr w:type="spellEnd"/>
-            <w:r>
-              <w:rPr>
-                <w:rFonts w:ascii="Courier New" w:hAnsi="Courier New" w:cs="Courier New"/>
-                <w:sz w:val="18"/>
-                <w:szCs w:val="20"/>
-              </w:rPr>
-              <w:t xml:space="preserve"> [</w:t>
-            </w:r>
-            <w:proofErr w:type="spellStart"/>
-            <w:r>
-              <w:rPr>
-                <w:rFonts w:ascii="Courier New" w:hAnsi="Courier New" w:cs="Courier New"/>
-                <w:sz w:val="18"/>
-                <w:szCs w:val="20"/>
-              </w:rPr>
-              <w:t>mfss_output</w:t>
-            </w:r>
-            <w:proofErr w:type="spellEnd"/>
-            <w:r>
-              <w:rPr>
-                <w:rFonts w:ascii="Courier New" w:hAnsi="Courier New" w:cs="Courier New"/>
-                <w:sz w:val="18"/>
-                <w:szCs w:val="20"/>
-              </w:rPr>
-              <w:t xml:space="preserve">, receptor, </w:t>
-            </w:r>
-            <w:proofErr w:type="spellStart"/>
-            <w:r>
-              <w:rPr>
-                <w:rFonts w:ascii="Courier New" w:hAnsi="Courier New" w:cs="Courier New"/>
-                <w:sz w:val="18"/>
-                <w:szCs w:val="20"/>
-              </w:rPr>
-              <w:t>frag_db</w:t>
-            </w:r>
-            <w:proofErr w:type="spellEnd"/>
-            <w:r>
-              <w:rPr>
-                <w:rFonts w:ascii="Courier New" w:hAnsi="Courier New" w:cs="Courier New"/>
-                <w:sz w:val="18"/>
-                <w:szCs w:val="20"/>
-              </w:rPr>
-              <w:t>, prefix]</w:t>
-            </w:r>
-          </w:p>
-          <w:p>
-            <w:pPr>
-              <w:pStyle w:val="TableParagraph"/>
-              <w:rPr>
-                <w:sz w:val="20"/>
-              </w:rPr>
-            </w:pPr>
-          </w:p>
-          <w:p>
-            <w:pPr>
-              <w:pStyle w:val="TableParagraph"/>
-              <w:rPr>
-                <w:sz w:val="20"/>
-              </w:rPr>
-            </w:pPr>
-            <w:r>
-              <w:rPr>
-                <w:sz w:val="20"/>
-              </w:rPr>
-              <w:t>to generate the subset database in the “</w:t>
-            </w:r>
-            <w:proofErr w:type="spellStart"/>
-            <w:r>
-              <w:rPr>
-                <w:sz w:val="20"/>
-              </w:rPr>
-              <w:t>ef</w:t>
-            </w:r>
-            <w:proofErr w:type="spellEnd"/>
-            <w:r>
-              <w:rPr>
-                <w:sz w:val="20"/>
-              </w:rPr>
-              <w:t>” folder, where</w:t>
+              <w:t>mfss_subset [mfss_output, receptor, frag_db, prefix]</w:t>
+            </w:r>
+          </w:p>
+          <w:p>
+            <w:pPr>
+              <w:pStyle w:val="TableParagraph"/>
+              <w:rPr>
+                <w:sz w:val="20"/>
+              </w:rPr>
+            </w:pPr>
+          </w:p>
+          <w:p>
+            <w:pPr>
+              <w:pStyle w:val="TableParagraph"/>
+              <w:rPr>
+                <w:sz w:val="20"/>
+              </w:rPr>
+            </w:pPr>
+            <w:r>
+              <w:rPr>
+                <w:sz w:val="20"/>
+              </w:rPr>
+              <w:t>to generate the subset database in the “ef” folder, where</w:t>
             </w:r>
           </w:p>
           <w:p>
@@ -2665,7 +2315,6 @@
                 <w:sz w:val="20"/>
               </w:rPr>
             </w:pPr>
-            <w:proofErr w:type="spellStart"/>
             <w:r>
               <w:rPr>
                 <w:rFonts w:ascii="Courier New" w:hAnsi="Courier New" w:cs="Courier New"/>
@@ -2674,26 +2323,11 @@
               </w:rPr>
               <w:t>mfss_output</w:t>
             </w:r>
-            <w:proofErr w:type="spellEnd"/>
-            <w:r>
-              <w:rPr>
-                <w:sz w:val="20"/>
-              </w:rPr>
-              <w:t>: original MCSS output database located in the “</w:t>
-            </w:r>
-            <w:proofErr w:type="spellStart"/>
-            <w:r>
-              <w:rPr>
-                <w:sz w:val="20"/>
-              </w:rPr>
-              <w:t>moe</w:t>
-            </w:r>
-            <w:proofErr w:type="spellEnd"/>
-            <w:r>
-              <w:rPr>
-                <w:sz w:val="20"/>
-              </w:rPr>
-              <w:t xml:space="preserve">” folder (suffixed </w:t>
+            <w:r>
+              <w:rPr>
+                <w:sz w:val="20"/>
+              </w:rPr>
+              <w:t xml:space="preserve">: original MCSS output database located in the “moe” folder (suffixed </w:t>
             </w:r>
             <w:r>
               <w:rPr>
@@ -2740,23 +2374,8 @@
                 <w:sz w:val="20"/>
               </w:rPr>
               <w:lastRenderedPageBreak/>
-              <w:t>contained in the “</w:t>
-            </w:r>
-            <w:proofErr w:type="spellStart"/>
-            <w:r>
-              <w:rPr>
-                <w:sz w:val="20"/>
-              </w:rPr>
-              <w:t>moe</w:t>
-            </w:r>
-            <w:proofErr w:type="spellEnd"/>
-            <w:r>
-              <w:rPr>
-                <w:sz w:val="20"/>
-              </w:rPr>
-              <w:t xml:space="preserve">” folder (suffixed </w:t>
-            </w:r>
-            <w:proofErr w:type="spellStart"/>
+              <w:t xml:space="preserve">contained in the “moe” folder (suffixed </w:t>
+            </w:r>
             <w:r>
               <w:rPr>
                 <w:i/>
@@ -2765,7 +2384,6 @@
               </w:rPr>
               <w:t>minrec.moe</w:t>
             </w:r>
-            <w:proofErr w:type="spellEnd"/>
             <w:r>
               <w:rPr>
                 <w:sz w:val="20"/>
@@ -2784,7 +2402,6 @@
                 <w:sz w:val="20"/>
               </w:rPr>
             </w:pPr>
-            <w:proofErr w:type="spellStart"/>
             <w:r>
               <w:rPr>
                 <w:rFonts w:ascii="Courier New" w:hAnsi="Courier New" w:cs="Courier New"/>
@@ -2793,26 +2410,11 @@
               </w:rPr>
               <w:t>frag_db</w:t>
             </w:r>
-            <w:proofErr w:type="spellEnd"/>
-            <w:r>
-              <w:rPr>
-                <w:sz w:val="20"/>
-              </w:rPr>
-              <w:t>: database in the “</w:t>
-            </w:r>
-            <w:proofErr w:type="spellStart"/>
-            <w:r>
-              <w:rPr>
-                <w:sz w:val="20"/>
-              </w:rPr>
-              <w:t>fragment_subsets</w:t>
-            </w:r>
-            <w:proofErr w:type="spellEnd"/>
-            <w:r>
-              <w:rPr>
-                <w:sz w:val="20"/>
-              </w:rPr>
-              <w:t>” folder containing a reference fragment set</w:t>
+            <w:r>
+              <w:rPr>
+                <w:sz w:val="20"/>
+              </w:rPr>
+              <w:t>: database in the “fragment_subsets” folder containing a reference fragment set</w:t>
             </w:r>
           </w:p>
           <w:p>
@@ -2866,21 +2468,7 @@
               <w:rPr>
                 <w:sz w:val="20"/>
               </w:rPr>
-              <w:t>Example: With the filenames that have been shown in screenshots thus far, the command to generate the MCSS subset in the “</w:t>
-            </w:r>
-            <w:proofErr w:type="spellStart"/>
-            <w:r>
-              <w:rPr>
-                <w:sz w:val="20"/>
-              </w:rPr>
-              <w:t>ef</w:t>
-            </w:r>
-            <w:proofErr w:type="spellEnd"/>
-            <w:r>
-              <w:rPr>
-                <w:sz w:val="20"/>
-              </w:rPr>
-              <w:t>” folder would be:</w:t>
+              <w:t>Example: With the filenames that have been shown in screenshots thus far, the command to generate the MCSS subset in the “ef” folder would be:</w:t>
             </w:r>
           </w:p>
           <w:p>
@@ -2900,174 +2488,175 @@
                 <w:szCs w:val="20"/>
               </w:rPr>
             </w:pPr>
-            <w:proofErr w:type="spellStart"/>
             <w:r>
               <w:rPr>
                 <w:rFonts w:ascii="Courier New" w:hAnsi="Courier New" w:cs="Courier New"/>
                 <w:sz w:val="18"/>
                 <w:szCs w:val="20"/>
               </w:rPr>
-              <w:t>mfss_subset</w:t>
-            </w:r>
-            <w:proofErr w:type="spellEnd"/>
-            <w:r>
+              <w:t>mfss_subset ['../moe/gpr37_hm10_output.mdb', '../moe/gpr37_hm10_minrec.moe', '../../../../guides/score-based_ph4_tutorial_files/fragment_subsets/ef.mdb', 'GPR37_ef']</w:t>
+            </w:r>
+          </w:p>
+          <w:p>
+            <w:pPr>
+              <w:pStyle w:val="TableParagraph"/>
               <w:rPr>
                 <w:rFonts w:ascii="Courier New" w:hAnsi="Courier New" w:cs="Courier New"/>
                 <w:sz w:val="18"/>
                 <w:szCs w:val="20"/>
               </w:rPr>
-              <w:t xml:space="preserve"> ['../</w:t>
-            </w:r>
-            <w:proofErr w:type="spellStart"/>
+            </w:pPr>
+          </w:p>
+          <w:p>
+            <w:pPr>
+              <w:pStyle w:val="TableParagraph"/>
+              <w:rPr>
+                <w:sz w:val="20"/>
+              </w:rPr>
+            </w:pPr>
+            <w:r>
+              <w:rPr>
+                <w:sz w:val="20"/>
+              </w:rPr>
+              <w:t xml:space="preserve">Note that the </w:t>
+            </w:r>
+            <w:r>
+              <w:rPr>
+                <w:rFonts w:ascii="Courier New" w:hAnsi="Courier New" w:cs="Courier New"/>
+                <w:sz w:val="20"/>
+              </w:rPr>
+              <w:t>frag_db</w:t>
+            </w:r>
+            <w:r>
+              <w:rPr>
+                <w:sz w:val="20"/>
+              </w:rPr>
+              <w:t xml:space="preserve"> argument is set to reference the </w:t>
+            </w:r>
+            <w:r>
+              <w:rPr>
+                <w:i/>
+                <w:iCs/>
+                <w:sz w:val="20"/>
+              </w:rPr>
+              <w:t xml:space="preserve">ef.mdb </w:t>
+            </w:r>
+            <w:r>
+              <w:rPr>
+                <w:sz w:val="20"/>
+              </w:rPr>
+              <w:t xml:space="preserve">file containing the EF set fragments and the </w:t>
+            </w:r>
+            <w:r>
+              <w:rPr>
+                <w:rFonts w:ascii="Courier New" w:hAnsi="Courier New" w:cs="Courier New"/>
+                <w:sz w:val="20"/>
+              </w:rPr>
+              <w:t xml:space="preserve">prefix </w:t>
+            </w:r>
+            <w:r>
+              <w:rPr>
+                <w:sz w:val="20"/>
+              </w:rPr>
+              <w:t xml:space="preserve">argument is formatted as </w:t>
+            </w:r>
             <w:r>
               <w:rPr>
                 <w:rFonts w:ascii="Courier New" w:hAnsi="Courier New" w:cs="Courier New"/>
                 <w:sz w:val="18"/>
                 <w:szCs w:val="20"/>
               </w:rPr>
-              <w:t>moe</w:t>
-            </w:r>
-            <w:proofErr w:type="spellEnd"/>
-            <w:r>
+              <w:t>&lt;target name&gt;_&lt;fragment subset&gt;</w:t>
+            </w:r>
+            <w:r>
+              <w:rPr>
+                <w:sz w:val="18"/>
+                <w:szCs w:val="20"/>
+              </w:rPr>
+              <w:t xml:space="preserve">. </w:t>
+            </w:r>
+            <w:r>
+              <w:rPr>
+                <w:sz w:val="20"/>
+              </w:rPr>
+              <w:t>Next, navigate to the “gh” folder you created and set it as your CWD. Run the mfss_subset command again, this time changing the 3</w:t>
+            </w:r>
+            <w:r>
+              <w:rPr>
+                <w:sz w:val="20"/>
+                <w:vertAlign w:val="superscript"/>
+              </w:rPr>
+              <w:t>rd</w:t>
+            </w:r>
+            <w:r>
+              <w:rPr>
+                <w:sz w:val="20"/>
+              </w:rPr>
+              <w:t xml:space="preserve"> and 4</w:t>
+            </w:r>
+            <w:r>
+              <w:rPr>
+                <w:sz w:val="20"/>
+                <w:vertAlign w:val="superscript"/>
+              </w:rPr>
+              <w:t>th</w:t>
+            </w:r>
+            <w:r>
+              <w:rPr>
+                <w:sz w:val="20"/>
+              </w:rPr>
+              <w:t xml:space="preserve"> arguments of your command. Using the files shown in screenshots as an example, the command would be:</w:t>
+            </w:r>
+          </w:p>
+          <w:p>
+            <w:pPr>
+              <w:pStyle w:val="TableParagraph"/>
+              <w:rPr>
+                <w:sz w:val="20"/>
+              </w:rPr>
+            </w:pPr>
+          </w:p>
+          <w:p>
+            <w:pPr>
+              <w:pStyle w:val="TableParagraph"/>
               <w:rPr>
                 <w:rFonts w:ascii="Courier New" w:hAnsi="Courier New" w:cs="Courier New"/>
                 <w:sz w:val="18"/>
                 <w:szCs w:val="20"/>
               </w:rPr>
-              <w:t>/gpr37_hm10_output.mdb', '../</w:t>
-            </w:r>
-            <w:proofErr w:type="spellStart"/>
+            </w:pPr>
             <w:r>
               <w:rPr>
                 <w:rFonts w:ascii="Courier New" w:hAnsi="Courier New" w:cs="Courier New"/>
                 <w:sz w:val="18"/>
                 <w:szCs w:val="20"/>
               </w:rPr>
-              <w:t>moe</w:t>
-            </w:r>
-            <w:proofErr w:type="spellEnd"/>
-            <w:r>
+              <w:t>mfss_subset ['../moe/gpr37_hm10_output.mdb', '../moe/gpr37_hm10_minrec.moe', '../../../../guides/score-based_ph4_tutorial_files/fragment_subsets/gh.mdb', 'GPR37_gh']</w:t>
+            </w:r>
+          </w:p>
+          <w:p>
+            <w:pPr>
+              <w:pStyle w:val="TableParagraph"/>
               <w:rPr>
                 <w:rFonts w:ascii="Courier New" w:hAnsi="Courier New" w:cs="Courier New"/>
                 <w:sz w:val="18"/>
                 <w:szCs w:val="20"/>
               </w:rPr>
-              <w:t>/gpr37_hm10_minrec.moe', '../../../../guides/score-based_ph4_tutorial_files/fragment_subsets/ef.mdb', 'GPR37_ef']</w:t>
-            </w:r>
-          </w:p>
-          <w:p>
-            <w:pPr>
-              <w:pStyle w:val="TableParagraph"/>
-              <w:rPr>
-                <w:rFonts w:ascii="Courier New" w:hAnsi="Courier New" w:cs="Courier New"/>
-                <w:sz w:val="18"/>
-                <w:szCs w:val="20"/>
-              </w:rPr>
-            </w:pPr>
-          </w:p>
-          <w:p>
-            <w:pPr>
-              <w:pStyle w:val="TableParagraph"/>
-              <w:rPr>
-                <w:sz w:val="20"/>
-              </w:rPr>
-            </w:pPr>
-            <w:r>
-              <w:rPr>
-                <w:sz w:val="20"/>
-              </w:rPr>
-              <w:t xml:space="preserve">Note that the </w:t>
-            </w:r>
-            <w:proofErr w:type="spellStart"/>
-            <w:r>
-              <w:rPr>
-                <w:rFonts w:ascii="Courier New" w:hAnsi="Courier New" w:cs="Courier New"/>
-                <w:sz w:val="20"/>
-              </w:rPr>
-              <w:t>frag_db</w:t>
-            </w:r>
-            <w:proofErr w:type="spellEnd"/>
-            <w:r>
-              <w:rPr>
-                <w:sz w:val="20"/>
-              </w:rPr>
-              <w:t xml:space="preserve"> argument is set to reference the </w:t>
-            </w:r>
-            <w:r>
-              <w:rPr>
-                <w:i/>
-                <w:iCs/>
-                <w:sz w:val="20"/>
-              </w:rPr>
-              <w:t xml:space="preserve">ef.mdb </w:t>
-            </w:r>
-            <w:r>
-              <w:rPr>
-                <w:sz w:val="20"/>
-              </w:rPr>
-              <w:t xml:space="preserve">file containing the EF set fragments and the </w:t>
-            </w:r>
-            <w:r>
-              <w:rPr>
-                <w:rFonts w:ascii="Courier New" w:hAnsi="Courier New" w:cs="Courier New"/>
-                <w:sz w:val="20"/>
-              </w:rPr>
-              <w:t xml:space="preserve">prefix </w:t>
-            </w:r>
-            <w:r>
-              <w:rPr>
-                <w:sz w:val="20"/>
-              </w:rPr>
-              <w:t xml:space="preserve">argument is formatted as </w:t>
-            </w:r>
-            <w:r>
-              <w:rPr>
-                <w:rFonts w:ascii="Courier New" w:hAnsi="Courier New" w:cs="Courier New"/>
-                <w:sz w:val="18"/>
-                <w:szCs w:val="20"/>
-              </w:rPr>
-              <w:t>&lt;target name&gt;_&lt;fragment subset&gt;</w:t>
-            </w:r>
-            <w:r>
-              <w:rPr>
-                <w:sz w:val="18"/>
-                <w:szCs w:val="20"/>
-              </w:rPr>
-              <w:t xml:space="preserve">. </w:t>
-            </w:r>
-            <w:r>
-              <w:rPr>
-                <w:sz w:val="20"/>
-              </w:rPr>
-              <w:t>Next, navigate to the “</w:t>
-            </w:r>
-            <w:proofErr w:type="spellStart"/>
-            <w:r>
-              <w:rPr>
-                <w:sz w:val="20"/>
-              </w:rPr>
-              <w:t>gh</w:t>
-            </w:r>
-            <w:proofErr w:type="spellEnd"/>
-            <w:r>
-              <w:rPr>
-                <w:sz w:val="20"/>
-              </w:rPr>
-              <w:t xml:space="preserve">” folder you created and set it as your CWD. Run the </w:t>
-            </w:r>
-            <w:proofErr w:type="spellStart"/>
-            <w:r>
-              <w:rPr>
-                <w:sz w:val="20"/>
-              </w:rPr>
-              <w:t>mfss_subset</w:t>
-            </w:r>
-            <w:proofErr w:type="spellEnd"/>
-            <w:r>
-              <w:rPr>
-                <w:sz w:val="20"/>
-              </w:rPr>
-              <w:t xml:space="preserve"> command again, this time changing the 3</w:t>
+            </w:pPr>
+          </w:p>
+          <w:p>
+            <w:pPr>
+              <w:pStyle w:val="TableParagraph"/>
+              <w:ind w:left="0"/>
+              <w:rPr>
+                <w:sz w:val="20"/>
+              </w:rPr>
+            </w:pPr>
+            <w:r>
+              <w:rPr>
+                <w:sz w:val="20"/>
+              </w:rPr>
+              <w:t>Continue this process in the “rec_ef” and “rec_gh” directories, making sure to change the 3</w:t>
             </w:r>
             <w:r>
               <w:rPr>
@@ -3093,157 +2682,6 @@
               <w:rPr>
                 <w:sz w:val="20"/>
               </w:rPr>
-              <w:t xml:space="preserve"> arguments of your command. Using the files shown in screenshots as an example, the command would be:</w:t>
-            </w:r>
-          </w:p>
-          <w:p>
-            <w:pPr>
-              <w:pStyle w:val="TableParagraph"/>
-              <w:rPr>
-                <w:sz w:val="20"/>
-              </w:rPr>
-            </w:pPr>
-          </w:p>
-          <w:p>
-            <w:pPr>
-              <w:pStyle w:val="TableParagraph"/>
-              <w:rPr>
-                <w:rFonts w:ascii="Courier New" w:hAnsi="Courier New" w:cs="Courier New"/>
-                <w:sz w:val="18"/>
-                <w:szCs w:val="20"/>
-              </w:rPr>
-            </w:pPr>
-            <w:proofErr w:type="spellStart"/>
-            <w:r>
-              <w:rPr>
-                <w:rFonts w:ascii="Courier New" w:hAnsi="Courier New" w:cs="Courier New"/>
-                <w:sz w:val="18"/>
-                <w:szCs w:val="20"/>
-              </w:rPr>
-              <w:t>mfss_subset</w:t>
-            </w:r>
-            <w:proofErr w:type="spellEnd"/>
-            <w:r>
-              <w:rPr>
-                <w:rFonts w:ascii="Courier New" w:hAnsi="Courier New" w:cs="Courier New"/>
-                <w:sz w:val="18"/>
-                <w:szCs w:val="20"/>
-              </w:rPr>
-              <w:t xml:space="preserve"> ['../</w:t>
-            </w:r>
-            <w:proofErr w:type="spellStart"/>
-            <w:r>
-              <w:rPr>
-                <w:rFonts w:ascii="Courier New" w:hAnsi="Courier New" w:cs="Courier New"/>
-                <w:sz w:val="18"/>
-                <w:szCs w:val="20"/>
-              </w:rPr>
-              <w:t>moe</w:t>
-            </w:r>
-            <w:proofErr w:type="spellEnd"/>
-            <w:r>
-              <w:rPr>
-                <w:rFonts w:ascii="Courier New" w:hAnsi="Courier New" w:cs="Courier New"/>
-                <w:sz w:val="18"/>
-                <w:szCs w:val="20"/>
-              </w:rPr>
-              <w:t>/gpr37_hm10_output.mdb', '../</w:t>
-            </w:r>
-            <w:proofErr w:type="spellStart"/>
-            <w:r>
-              <w:rPr>
-                <w:rFonts w:ascii="Courier New" w:hAnsi="Courier New" w:cs="Courier New"/>
-                <w:sz w:val="18"/>
-                <w:szCs w:val="20"/>
-              </w:rPr>
-              <w:t>moe</w:t>
-            </w:r>
-            <w:proofErr w:type="spellEnd"/>
-            <w:r>
-              <w:rPr>
-                <w:rFonts w:ascii="Courier New" w:hAnsi="Courier New" w:cs="Courier New"/>
-                <w:sz w:val="18"/>
-                <w:szCs w:val="20"/>
-              </w:rPr>
-              <w:t>/gpr37_hm10_minrec.moe', '../../../../guides/score-based_ph4_tutorial_files/fragment_subsets/gh.mdb', 'GPR37_gh']</w:t>
-            </w:r>
-          </w:p>
-          <w:p>
-            <w:pPr>
-              <w:pStyle w:val="TableParagraph"/>
-              <w:rPr>
-                <w:rFonts w:ascii="Courier New" w:hAnsi="Courier New" w:cs="Courier New"/>
-                <w:sz w:val="18"/>
-                <w:szCs w:val="20"/>
-              </w:rPr>
-            </w:pPr>
-          </w:p>
-          <w:p>
-            <w:pPr>
-              <w:pStyle w:val="TableParagraph"/>
-              <w:ind w:left="0"/>
-              <w:rPr>
-                <w:sz w:val="20"/>
-              </w:rPr>
-            </w:pPr>
-            <w:r>
-              <w:rPr>
-                <w:sz w:val="20"/>
-              </w:rPr>
-              <w:t>Continue this process in the “</w:t>
-            </w:r>
-            <w:proofErr w:type="spellStart"/>
-            <w:r>
-              <w:rPr>
-                <w:sz w:val="20"/>
-              </w:rPr>
-              <w:t>rec_ef</w:t>
-            </w:r>
-            <w:proofErr w:type="spellEnd"/>
-            <w:r>
-              <w:rPr>
-                <w:sz w:val="20"/>
-              </w:rPr>
-              <w:t>” and “</w:t>
-            </w:r>
-            <w:proofErr w:type="spellStart"/>
-            <w:r>
-              <w:rPr>
-                <w:sz w:val="20"/>
-              </w:rPr>
-              <w:t>rec_gh</w:t>
-            </w:r>
-            <w:proofErr w:type="spellEnd"/>
-            <w:r>
-              <w:rPr>
-                <w:sz w:val="20"/>
-              </w:rPr>
-              <w:t>” directories, making sure to change the 3</w:t>
-            </w:r>
-            <w:r>
-              <w:rPr>
-                <w:sz w:val="20"/>
-                <w:vertAlign w:val="superscript"/>
-              </w:rPr>
-              <w:t>rd</w:t>
-            </w:r>
-            <w:r>
-              <w:rPr>
-                <w:sz w:val="20"/>
-              </w:rPr>
-              <w:t xml:space="preserve"> and 4</w:t>
-            </w:r>
-            <w:r>
-              <w:rPr>
-                <w:sz w:val="20"/>
-                <w:vertAlign w:val="superscript"/>
-              </w:rPr>
-              <w:t>th</w:t>
-            </w:r>
-            <w:r>
-              <w:rPr>
-                <w:sz w:val="20"/>
-              </w:rPr>
               <w:t xml:space="preserve"> arguments of your command to match the fragment subset being generated. Once complete, you should have 5 </w:t>
             </w:r>
             <w:r>
@@ -3274,77 +2712,7 @@
               <w:rPr>
                 <w:sz w:val="20"/>
               </w:rPr>
-              <w:t>: 1 containing the original MCSS output in the “</w:t>
-            </w:r>
-            <w:proofErr w:type="spellStart"/>
-            <w:r>
-              <w:rPr>
-                <w:sz w:val="20"/>
-              </w:rPr>
-              <w:t>moe</w:t>
-            </w:r>
-            <w:proofErr w:type="spellEnd"/>
-            <w:r>
-              <w:rPr>
-                <w:sz w:val="20"/>
-              </w:rPr>
-              <w:t>” folder and 4 containing subsets of the original output in the “</w:t>
-            </w:r>
-            <w:proofErr w:type="spellStart"/>
-            <w:r>
-              <w:rPr>
-                <w:sz w:val="20"/>
-              </w:rPr>
-              <w:t>ef</w:t>
-            </w:r>
-            <w:proofErr w:type="spellEnd"/>
-            <w:r>
-              <w:rPr>
-                <w:sz w:val="20"/>
-              </w:rPr>
-              <w:t>”, “</w:t>
-            </w:r>
-            <w:proofErr w:type="spellStart"/>
-            <w:r>
-              <w:rPr>
-                <w:sz w:val="20"/>
-              </w:rPr>
-              <w:t>gh</w:t>
-            </w:r>
-            <w:proofErr w:type="spellEnd"/>
-            <w:r>
-              <w:rPr>
-                <w:sz w:val="20"/>
-              </w:rPr>
-              <w:t>”, “</w:t>
-            </w:r>
-            <w:proofErr w:type="spellStart"/>
-            <w:r>
-              <w:rPr>
-                <w:sz w:val="20"/>
-              </w:rPr>
-              <w:t>rec_ef</w:t>
-            </w:r>
-            <w:proofErr w:type="spellEnd"/>
-            <w:r>
-              <w:rPr>
-                <w:sz w:val="20"/>
-              </w:rPr>
-              <w:t>”, and “</w:t>
-            </w:r>
-            <w:proofErr w:type="spellStart"/>
-            <w:r>
-              <w:rPr>
-                <w:sz w:val="20"/>
-              </w:rPr>
-              <w:t>rec_gh</w:t>
-            </w:r>
-            <w:proofErr w:type="spellEnd"/>
-            <w:r>
-              <w:rPr>
-                <w:sz w:val="20"/>
-              </w:rPr>
-              <w:t>” folders.</w:t>
+              <w:t>: 1 containing the original MCSS output in the “moe” folder and 4 containing subsets of the original output in the “ef”, “gh”, “rec_ef”, and “rec_gh” folders.</w:t>
             </w:r>
           </w:p>
         </w:tc>
@@ -3897,112 +3265,14 @@
               <w:rPr>
                 <w:sz w:val="20"/>
               </w:rPr>
-              <w:t>file needs to be moved to the “</w:t>
-            </w:r>
-            <w:proofErr w:type="spellStart"/>
-            <w:r>
-              <w:rPr>
-                <w:sz w:val="20"/>
-              </w:rPr>
-              <w:t>svl</w:t>
-            </w:r>
-            <w:proofErr w:type="spellEnd"/>
-            <w:r>
-              <w:rPr>
-                <w:sz w:val="20"/>
-              </w:rPr>
-              <w:t>/run” folder located in your MOE installation directory. Copy this file and paste it into the “</w:t>
-            </w:r>
-            <w:proofErr w:type="spellStart"/>
-            <w:r>
-              <w:rPr>
-                <w:sz w:val="20"/>
-              </w:rPr>
-              <w:t>svl</w:t>
-            </w:r>
-            <w:proofErr w:type="spellEnd"/>
-            <w:r>
-              <w:rPr>
-                <w:sz w:val="20"/>
-              </w:rPr>
-              <w:t xml:space="preserve">/run” folder located in your MOE installation directory. To start, set the directory </w:t>
+              <w:t xml:space="preserve">file needs to be moved to the “svl/run” folder located in your MOE installation directory. Copy this file and paste it into the “svl/run” folder located in your MOE installation directory. To start, set the directory </w:t>
             </w:r>
             <w:r>
               <w:rPr>
                 <w:sz w:val="20"/>
               </w:rPr>
               <w:lastRenderedPageBreak/>
-              <w:t>containing the “</w:t>
-            </w:r>
-            <w:proofErr w:type="spellStart"/>
-            <w:r>
-              <w:rPr>
-                <w:sz w:val="20"/>
-              </w:rPr>
-              <w:t>moe</w:t>
-            </w:r>
-            <w:proofErr w:type="spellEnd"/>
-            <w:r>
-              <w:rPr>
-                <w:sz w:val="20"/>
-              </w:rPr>
-              <w:t>”, “</w:t>
-            </w:r>
-            <w:proofErr w:type="spellStart"/>
-            <w:r>
-              <w:rPr>
-                <w:sz w:val="20"/>
-              </w:rPr>
-              <w:t>ef</w:t>
-            </w:r>
-            <w:proofErr w:type="spellEnd"/>
-            <w:r>
-              <w:rPr>
-                <w:sz w:val="20"/>
-              </w:rPr>
-              <w:t>”, “</w:t>
-            </w:r>
-            <w:proofErr w:type="spellStart"/>
-            <w:r>
-              <w:rPr>
-                <w:sz w:val="20"/>
-              </w:rPr>
-              <w:t>gh</w:t>
-            </w:r>
-            <w:proofErr w:type="spellEnd"/>
-            <w:r>
-              <w:rPr>
-                <w:sz w:val="20"/>
-              </w:rPr>
-              <w:t>”, “</w:t>
-            </w:r>
-            <w:proofErr w:type="spellStart"/>
-            <w:r>
-              <w:rPr>
-                <w:sz w:val="20"/>
-              </w:rPr>
-              <w:t>rec_ef</w:t>
-            </w:r>
-            <w:proofErr w:type="spellEnd"/>
-            <w:r>
-              <w:rPr>
-                <w:sz w:val="20"/>
-              </w:rPr>
-              <w:t>”, and “</w:t>
-            </w:r>
-            <w:proofErr w:type="spellStart"/>
-            <w:r>
-              <w:rPr>
-                <w:sz w:val="20"/>
-              </w:rPr>
-              <w:t>rec_gh</w:t>
-            </w:r>
-            <w:proofErr w:type="spellEnd"/>
-            <w:r>
-              <w:rPr>
-                <w:sz w:val="20"/>
-              </w:rPr>
-              <w:t xml:space="preserve">” </w:t>
+              <w:t xml:space="preserve">containing the “moe”, “ef”, “gh”, “rec_ef”, and “rec_gh” </w:t>
             </w:r>
             <w:r>
               <w:rPr>
@@ -4083,9 +3353,40 @@
                 <w:sz w:val="18"/>
                 <w:szCs w:val="20"/>
               </w:rPr>
-              <w:t>scorebased_ph4gen [</w:t>
-            </w:r>
-            <w:proofErr w:type="spellStart"/>
+              <w:t>scorebased_ph4gen [fragment_sets]</w:t>
+            </w:r>
+          </w:p>
+          <w:p>
+            <w:pPr>
+              <w:pStyle w:val="TableParagraph"/>
+              <w:ind w:left="0"/>
+              <w:rPr>
+                <w:rFonts w:ascii="Courier New" w:hAnsi="Courier New" w:cs="Courier New"/>
+                <w:sz w:val="20"/>
+              </w:rPr>
+            </w:pPr>
+          </w:p>
+          <w:p>
+            <w:pPr>
+              <w:pStyle w:val="TableParagraph"/>
+              <w:ind w:left="0"/>
+              <w:jc w:val="both"/>
+              <w:rPr>
+                <w:sz w:val="20"/>
+              </w:rPr>
+            </w:pPr>
+            <w:r>
+              <w:rPr>
+                <w:sz w:val="20"/>
+              </w:rPr>
+              <w:t>where</w:t>
+            </w:r>
+            <w:r>
+              <w:rPr>
+                <w:sz w:val="20"/>
+              </w:rPr>
+              <w:t xml:space="preserve"> </w:t>
+            </w:r>
             <w:r>
               <w:rPr>
                 <w:rFonts w:ascii="Courier New" w:hAnsi="Courier New" w:cs="Courier New"/>
@@ -4094,57 +3395,6 @@
               </w:rPr>
               <w:t>fragment_sets</w:t>
             </w:r>
-            <w:proofErr w:type="spellEnd"/>
-            <w:r>
-              <w:rPr>
-                <w:rFonts w:ascii="Courier New" w:hAnsi="Courier New" w:cs="Courier New"/>
-                <w:sz w:val="18"/>
-                <w:szCs w:val="20"/>
-              </w:rPr>
-              <w:t>]</w:t>
-            </w:r>
-          </w:p>
-          <w:p>
-            <w:pPr>
-              <w:pStyle w:val="TableParagraph"/>
-              <w:ind w:left="0"/>
-              <w:rPr>
-                <w:rFonts w:ascii="Courier New" w:hAnsi="Courier New" w:cs="Courier New"/>
-                <w:sz w:val="20"/>
-              </w:rPr>
-            </w:pPr>
-          </w:p>
-          <w:p>
-            <w:pPr>
-              <w:pStyle w:val="TableParagraph"/>
-              <w:ind w:left="0"/>
-              <w:jc w:val="both"/>
-              <w:rPr>
-                <w:sz w:val="20"/>
-              </w:rPr>
-            </w:pPr>
-            <w:r>
-              <w:rPr>
-                <w:sz w:val="20"/>
-              </w:rPr>
-              <w:t>where</w:t>
-            </w:r>
-            <w:r>
-              <w:rPr>
-                <w:sz w:val="20"/>
-              </w:rPr>
-              <w:t xml:space="preserve"> </w:t>
-            </w:r>
-            <w:proofErr w:type="spellStart"/>
-            <w:r>
-              <w:rPr>
-                <w:rFonts w:ascii="Courier New" w:hAnsi="Courier New" w:cs="Courier New"/>
-                <w:sz w:val="18"/>
-                <w:szCs w:val="20"/>
-              </w:rPr>
-              <w:t>fragment_sets</w:t>
-            </w:r>
-            <w:proofErr w:type="spellEnd"/>
             <w:r>
               <w:rPr>
                 <w:sz w:val="18"/>
@@ -4665,67 +3915,33 @@
               </w:rPr>
               <w:t xml:space="preserve">With 20 pharmacophore models generated, you can now begin extracting the attributes necessary for pharmacophore model classification (more information regarding the attributes calculated can be found in the header of the </w:t>
             </w:r>
-            <w:proofErr w:type="spellStart"/>
             <w:r>
               <w:rPr>
                 <w:i/>
                 <w:iCs/>
                 <w:sz w:val="20"/>
               </w:rPr>
-              <w:t>scorebased_datacollection.svl</w:t>
-            </w:r>
-            <w:proofErr w:type="spellEnd"/>
+              <w:t xml:space="preserve">scorebased_datacollection.svl </w:t>
+            </w:r>
+            <w:r>
+              <w:rPr>
+                <w:sz w:val="20"/>
+              </w:rPr>
+              <w:t xml:space="preserve">script). To do this, save and load the </w:t>
+            </w:r>
             <w:r>
               <w:rPr>
                 <w:i/>
                 <w:iCs/>
                 <w:sz w:val="20"/>
               </w:rPr>
-              <w:t xml:space="preserve"> </w:t>
-            </w:r>
-            <w:r>
-              <w:rPr>
-                <w:sz w:val="20"/>
-              </w:rPr>
-              <w:t xml:space="preserve">script). To do this, save and load the </w:t>
-            </w:r>
-            <w:proofErr w:type="spellStart"/>
-            <w:r>
-              <w:rPr>
-                <w:i/>
-                <w:iCs/>
-                <w:sz w:val="20"/>
-              </w:rPr>
-              <w:t>scorebased_datacollection.svl</w:t>
-            </w:r>
-            <w:proofErr w:type="spellEnd"/>
-            <w:r>
-              <w:rPr>
-                <w:i/>
-                <w:iCs/>
-                <w:sz w:val="20"/>
-              </w:rPr>
-              <w:t xml:space="preserve"> </w:t>
-            </w:r>
-            <w:r>
-              <w:rPr>
-                <w:sz w:val="20"/>
-              </w:rPr>
-              <w:t>script in the “scripts” folder. Next, navigate to the “</w:t>
-            </w:r>
-            <w:proofErr w:type="spellStart"/>
-            <w:r>
-              <w:rPr>
-                <w:sz w:val="20"/>
-              </w:rPr>
-              <w:t>ef</w:t>
-            </w:r>
-            <w:proofErr w:type="spellEnd"/>
-            <w:r>
-              <w:rPr>
-                <w:sz w:val="20"/>
-              </w:rPr>
-              <w:t xml:space="preserve">” </w:t>
+              <w:t xml:space="preserve">scorebased_datacollection.svl </w:t>
+            </w:r>
+            <w:r>
+              <w:rPr>
+                <w:sz w:val="20"/>
+              </w:rPr>
+              <w:t xml:space="preserve">script in the “scripts” folder. Next, navigate to the “ef” </w:t>
             </w:r>
             <w:r>
               <w:rPr>
@@ -4772,41 +3988,13 @@
                 <w:szCs w:val="20"/>
               </w:rPr>
             </w:pPr>
-            <w:proofErr w:type="spellStart"/>
             <w:r>
               <w:rPr>
                 <w:rFonts w:ascii="Courier New" w:hAnsi="Courier New" w:cs="Courier New"/>
                 <w:sz w:val="18"/>
                 <w:szCs w:val="20"/>
               </w:rPr>
-              <w:t>scorebased_datacollection</w:t>
-            </w:r>
-            <w:proofErr w:type="spellEnd"/>
-            <w:r>
-              <w:rPr>
-                <w:rFonts w:ascii="Courier New" w:hAnsi="Courier New" w:cs="Courier New"/>
-                <w:sz w:val="18"/>
-                <w:szCs w:val="20"/>
-              </w:rPr>
-              <w:t xml:space="preserve"> [</w:t>
-            </w:r>
-            <w:proofErr w:type="spellStart"/>
-            <w:r>
-              <w:rPr>
-                <w:rFonts w:ascii="Courier New" w:hAnsi="Courier New" w:cs="Courier New"/>
-                <w:sz w:val="18"/>
-                <w:szCs w:val="20"/>
-              </w:rPr>
-              <w:t>rec_name</w:t>
-            </w:r>
-            <w:proofErr w:type="spellEnd"/>
-            <w:r>
-              <w:rPr>
-                <w:rFonts w:ascii="Courier New" w:hAnsi="Courier New" w:cs="Courier New"/>
-                <w:sz w:val="18"/>
-                <w:szCs w:val="20"/>
-              </w:rPr>
-              <w:t>, receptor]</w:t>
+              <w:t>scorebased_datacollection [rec_name, receptor]</w:t>
             </w:r>
           </w:p>
           <w:p>
@@ -4848,23 +4036,13 @@
                 <w:szCs w:val="20"/>
               </w:rPr>
             </w:pPr>
-            <w:proofErr w:type="spellStart"/>
             <w:r>
               <w:rPr>
                 <w:rFonts w:ascii="Courier New" w:hAnsi="Courier New" w:cs="Courier New"/>
                 <w:sz w:val="18"/>
                 <w:szCs w:val="20"/>
               </w:rPr>
-              <w:t>rec_name</w:t>
-            </w:r>
-            <w:proofErr w:type="spellEnd"/>
-            <w:r>
-              <w:rPr>
-                <w:rFonts w:ascii="Courier New" w:hAnsi="Courier New" w:cs="Courier New"/>
-                <w:sz w:val="18"/>
-                <w:szCs w:val="20"/>
-              </w:rPr>
-              <w:t xml:space="preserve"> </w:t>
+              <w:t xml:space="preserve">rec_name </w:t>
             </w:r>
             <w:r>
               <w:rPr>
@@ -4965,21 +4143,7 @@
               <w:rPr>
                 <w:sz w:val="20"/>
               </w:rPr>
-              <w:t>will be present in the directory you’re working in. This database will contain 4 entries, with each entry describing various attributes of each of the 4 pharmacophore models present in the “</w:t>
-            </w:r>
-            <w:proofErr w:type="spellStart"/>
-            <w:r>
-              <w:rPr>
-                <w:sz w:val="20"/>
-              </w:rPr>
-              <w:t>ef</w:t>
-            </w:r>
-            <w:proofErr w:type="spellEnd"/>
-            <w:r>
-              <w:rPr>
-                <w:sz w:val="20"/>
-              </w:rPr>
-              <w:t xml:space="preserve">” </w:t>
+              <w:t xml:space="preserve">will be present in the directory you’re working in. This database will contain 4 entries, with each entry describing various attributes of each of the 4 pharmacophore models present in the “ef” </w:t>
             </w:r>
             <w:r>
               <w:rPr>
@@ -4991,58 +4155,30 @@
               <w:rPr>
                 <w:sz w:val="20"/>
               </w:rPr>
-              <w:t>directory. In the output database, the “</w:t>
-            </w:r>
-            <w:proofErr w:type="spellStart"/>
-            <w:r>
-              <w:rPr>
-                <w:sz w:val="20"/>
-              </w:rPr>
-              <w:t>score_type</w:t>
-            </w:r>
-            <w:proofErr w:type="spellEnd"/>
-            <w:r>
-              <w:rPr>
-                <w:sz w:val="20"/>
-              </w:rPr>
-              <w:t xml:space="preserve">” field describes the fragment-receptor interaction score used to sort the fragments in the MCSS output database prior to pharmacophore feature annotation. In addition, this field also describes the filename of each pharmacophore model. </w:t>
-            </w:r>
-          </w:p>
-          <w:p>
-            <w:pPr>
-              <w:pStyle w:val="TableParagraph"/>
-              <w:rPr>
-                <w:sz w:val="20"/>
-              </w:rPr>
-            </w:pPr>
-          </w:p>
-          <w:p>
-            <w:pPr>
-              <w:pStyle w:val="TableParagraph"/>
-              <w:ind w:left="0"/>
-              <w:rPr>
-                <w:sz w:val="20"/>
-              </w:rPr>
-            </w:pPr>
-            <w:r>
-              <w:rPr>
-                <w:sz w:val="20"/>
-              </w:rPr>
-              <w:t>Note: The “</w:t>
-            </w:r>
-            <w:proofErr w:type="spellStart"/>
-            <w:r>
-              <w:rPr>
-                <w:sz w:val="20"/>
-              </w:rPr>
-              <w:t>match_features</w:t>
-            </w:r>
-            <w:proofErr w:type="spellEnd"/>
-            <w:r>
-              <w:rPr>
-                <w:sz w:val="20"/>
-              </w:rPr>
-              <w:t>” and “Hits” columns will be left blank when the script is done running and will later be manually filled.</w:t>
+              <w:t xml:space="preserve">directory. In the output database, the “score_type” field describes the fragment-receptor interaction score used to sort the fragments in the MCSS output database prior to pharmacophore feature annotation. In addition, this field also describes the filename of each pharmacophore model. </w:t>
+            </w:r>
+          </w:p>
+          <w:p>
+            <w:pPr>
+              <w:pStyle w:val="TableParagraph"/>
+              <w:rPr>
+                <w:sz w:val="20"/>
+              </w:rPr>
+            </w:pPr>
+          </w:p>
+          <w:p>
+            <w:pPr>
+              <w:pStyle w:val="TableParagraph"/>
+              <w:ind w:left="0"/>
+              <w:rPr>
+                <w:sz w:val="20"/>
+              </w:rPr>
+            </w:pPr>
+            <w:r>
+              <w:rPr>
+                <w:sz w:val="20"/>
+              </w:rPr>
+              <w:t>Note: The “match_features” and “Hits” columns will be left blank when the script is done running and will later be manually filled.</w:t>
             </w:r>
           </w:p>
         </w:tc>
@@ -5245,23 +4381,8 @@
               <w:rPr>
                 <w:sz w:val="20"/>
               </w:rPr>
-              <w:t>Set your CWD to the next fragment set subdirectory (“</w:t>
-            </w:r>
-            <w:proofErr w:type="spellStart"/>
-            <w:r>
-              <w:rPr>
-                <w:sz w:val="20"/>
-              </w:rPr>
-              <w:t>gh</w:t>
-            </w:r>
-            <w:proofErr w:type="spellEnd"/>
-            <w:r>
-              <w:rPr>
-                <w:sz w:val="20"/>
-              </w:rPr>
-              <w:t xml:space="preserve">”) and run the </w:t>
-            </w:r>
-            <w:proofErr w:type="spellStart"/>
+              <w:t xml:space="preserve">Set your CWD to the next fragment set subdirectory (“gh”) and run the </w:t>
+            </w:r>
             <w:r>
               <w:rPr>
                 <w:rFonts w:ascii="Courier New" w:hAnsi="Courier New" w:cs="Courier New"/>
@@ -5270,7 +4391,6 @@
               </w:rPr>
               <w:t>scorebased_datacollection</w:t>
             </w:r>
-            <w:proofErr w:type="spellEnd"/>
             <w:r>
               <w:rPr>
                 <w:sz w:val="20"/>
@@ -5287,49 +4407,7 @@
               <w:rPr>
                 <w:sz w:val="20"/>
               </w:rPr>
-              <w:t>directory (“</w:t>
-            </w:r>
-            <w:proofErr w:type="spellStart"/>
-            <w:r>
-              <w:rPr>
-                <w:sz w:val="20"/>
-              </w:rPr>
-              <w:t>moe</w:t>
-            </w:r>
-            <w:proofErr w:type="spellEnd"/>
-            <w:r>
-              <w:rPr>
-                <w:sz w:val="20"/>
-              </w:rPr>
-              <w:t>”, “</w:t>
-            </w:r>
-            <w:proofErr w:type="spellStart"/>
-            <w:r>
-              <w:rPr>
-                <w:sz w:val="20"/>
-              </w:rPr>
-              <w:t>rec_ef</w:t>
-            </w:r>
-            <w:proofErr w:type="spellEnd"/>
-            <w:r>
-              <w:rPr>
-                <w:sz w:val="20"/>
-              </w:rPr>
-              <w:t>”, “</w:t>
-            </w:r>
-            <w:proofErr w:type="spellStart"/>
-            <w:r>
-              <w:rPr>
-                <w:sz w:val="20"/>
-              </w:rPr>
-              <w:t>rec_gh</w:t>
-            </w:r>
-            <w:proofErr w:type="spellEnd"/>
-            <w:r>
-              <w:rPr>
-                <w:sz w:val="20"/>
-              </w:rPr>
-              <w:t xml:space="preserve">”). Next, your goal is to import the data contained in each fragment set’s </w:t>
+              <w:t xml:space="preserve">directory (“moe”, “rec_ef”, “rec_gh”). Next, your goal is to import the data contained in each fragment set’s </w:t>
             </w:r>
             <w:r>
               <w:rPr>
@@ -6170,43 +5248,7 @@
                 <w:szCs w:val="20"/>
               </w:rPr>
               <w:lastRenderedPageBreak/>
-              <w:t>[</w:t>
-            </w:r>
-            <w:proofErr w:type="spellStart"/>
-            <w:r>
-              <w:rPr>
-                <w:rFonts w:ascii="Courier New" w:hAnsi="Courier New" w:cs="Courier New"/>
-                <w:sz w:val="18"/>
-                <w:szCs w:val="20"/>
-              </w:rPr>
-              <w:t>compound_db</w:t>
-            </w:r>
-            <w:proofErr w:type="spellEnd"/>
-            <w:r>
-              <w:rPr>
-                <w:rFonts w:ascii="Courier New" w:hAnsi="Courier New" w:cs="Courier New"/>
-                <w:sz w:val="18"/>
-                <w:szCs w:val="20"/>
-              </w:rPr>
-              <w:t xml:space="preserve">, </w:t>
-            </w:r>
-            <w:proofErr w:type="spellStart"/>
-            <w:r>
-              <w:rPr>
-                <w:rFonts w:ascii="Courier New" w:hAnsi="Courier New" w:cs="Courier New"/>
-                <w:sz w:val="18"/>
-                <w:szCs w:val="20"/>
-              </w:rPr>
-              <w:t>mseq_field</w:t>
-            </w:r>
-            <w:proofErr w:type="spellEnd"/>
-            <w:r>
-              <w:rPr>
-                <w:rFonts w:ascii="Courier New" w:hAnsi="Courier New" w:cs="Courier New"/>
-                <w:sz w:val="18"/>
-                <w:szCs w:val="20"/>
-              </w:rPr>
-              <w:t>]</w:t>
+              <w:t>[compound_db, mseq_field]</w:t>
             </w:r>
           </w:p>
           <w:p>
@@ -6253,7 +5295,6 @@
                 <w:sz w:val="20"/>
               </w:rPr>
             </w:pPr>
-            <w:proofErr w:type="spellStart"/>
             <w:r>
               <w:rPr>
                 <w:rFonts w:ascii="Courier New" w:hAnsi="Courier New" w:cs="Courier New"/>
@@ -6262,7 +5303,6 @@
               </w:rPr>
               <w:t>compound_db</w:t>
             </w:r>
-            <w:proofErr w:type="spellEnd"/>
             <w:r>
               <w:rPr>
                 <w:sz w:val="18"/>
@@ -6288,7 +5328,6 @@
                 <w:sz w:val="20"/>
               </w:rPr>
             </w:pPr>
-            <w:proofErr w:type="spellStart"/>
             <w:r>
               <w:rPr>
                 <w:rFonts w:ascii="Courier New" w:hAnsi="Courier New" w:cs="Courier New"/>
@@ -6297,7 +5336,6 @@
               </w:rPr>
               <w:t>mseq_field</w:t>
             </w:r>
-            <w:proofErr w:type="spellEnd"/>
             <w:r>
               <w:rPr>
                 <w:sz w:val="18"/>
@@ -6311,7 +5349,6 @@
               </w:rPr>
               <w:t xml:space="preserve">is the field containing the molecule sequence number for each molecule in </w:t>
             </w:r>
-            <w:proofErr w:type="spellStart"/>
             <w:r>
               <w:rPr>
                 <w:rFonts w:ascii="Courier New" w:hAnsi="Courier New" w:cs="Courier New"/>
@@ -6320,7 +5357,6 @@
               </w:rPr>
               <w:t>compound_db</w:t>
             </w:r>
-            <w:proofErr w:type="spellEnd"/>
           </w:p>
           <w:p>
             <w:pPr>
@@ -6384,25 +5420,7 @@
                 <w:sz w:val="18"/>
                 <w:szCs w:val="20"/>
               </w:rPr>
-              <w:t>‘</w:t>
-            </w:r>
-            <w:proofErr w:type="spellStart"/>
-            <w:r>
-              <w:rPr>
-                <w:rFonts w:ascii="Courier New" w:hAnsi="Courier New" w:cs="Courier New"/>
-                <w:sz w:val="18"/>
-                <w:szCs w:val="20"/>
-              </w:rPr>
-              <w:t>mseq</w:t>
-            </w:r>
-            <w:proofErr w:type="spellEnd"/>
-            <w:r>
-              <w:rPr>
-                <w:rFonts w:ascii="Courier New" w:hAnsi="Courier New" w:cs="Courier New"/>
-                <w:sz w:val="18"/>
-                <w:szCs w:val="20"/>
-              </w:rPr>
-              <w:t>’</w:t>
+              <w:t>‘mseq’</w:t>
             </w:r>
             <w:r>
               <w:rPr>
@@ -6868,35 +5886,7 @@
               <w:rPr>
                 <w:sz w:val="20"/>
               </w:rPr>
-              <w:t xml:space="preserve"> (for searches matching 6 of 7 pharmacophore features). In each of these .csv files, you will need to manually fill in the “</w:t>
-            </w:r>
-            <w:proofErr w:type="spellStart"/>
-            <w:r>
-              <w:rPr>
-                <w:sz w:val="20"/>
-              </w:rPr>
-              <w:t>match_features</w:t>
-            </w:r>
-            <w:proofErr w:type="spellEnd"/>
-            <w:r>
-              <w:rPr>
-                <w:sz w:val="20"/>
-              </w:rPr>
-              <w:t>” and “Hits” columns present in each database. For the “</w:t>
-            </w:r>
-            <w:proofErr w:type="spellStart"/>
-            <w:r>
-              <w:rPr>
-                <w:sz w:val="20"/>
-              </w:rPr>
-              <w:t>match_features</w:t>
-            </w:r>
-            <w:proofErr w:type="spellEnd"/>
-            <w:r>
-              <w:rPr>
-                <w:sz w:val="20"/>
-              </w:rPr>
-              <w:t xml:space="preserve">” column, enter 5 for all entries in the </w:t>
+              <w:t xml:space="preserve"> (for searches matching 6 of 7 pharmacophore features). In each of these .csv files, you will need to manually fill in the “match_features” and “Hits” columns present in each database. For the “match_features” column, enter 5 for all entries in the </w:t>
             </w:r>
             <w:r>
               <w:rPr>
@@ -6976,21 +5966,7 @@
               <w:rPr>
                 <w:sz w:val="20"/>
               </w:rPr>
-              <w:t xml:space="preserve"> while your CWD is set to the “</w:t>
-            </w:r>
-            <w:proofErr w:type="spellStart"/>
-            <w:r>
-              <w:rPr>
-                <w:sz w:val="20"/>
-              </w:rPr>
-              <w:t>ef</w:t>
-            </w:r>
-            <w:proofErr w:type="spellEnd"/>
-            <w:r>
-              <w:rPr>
-                <w:sz w:val="20"/>
-              </w:rPr>
-              <w:t xml:space="preserve">” fragment set subdirectory will result in a text output </w:t>
+              <w:t xml:space="preserve"> while your CWD is set to the “ef” fragment set subdirectory will result in a text output </w:t>
             </w:r>
             <w:r>
               <w:rPr>
@@ -6999,61 +5975,19 @@
               <w:lastRenderedPageBreak/>
               <w:t>describing the hits obtained for the 4 pharmacophore models in the directory (</w:t>
             </w:r>
-            <w:proofErr w:type="spellStart"/>
             <w:r>
               <w:rPr>
                 <w:i/>
                 <w:iCs/>
                 <w:sz w:val="20"/>
               </w:rPr>
-              <w:t>dE</w:t>
-            </w:r>
-            <w:proofErr w:type="spellEnd"/>
-            <w:r>
-              <w:rPr>
-                <w:i/>
-                <w:iCs/>
-                <w:sz w:val="20"/>
-              </w:rPr>
-              <w:t xml:space="preserve">(class).ph4, dE.ph4, </w:t>
-            </w:r>
-            <w:proofErr w:type="spellStart"/>
-            <w:r>
-              <w:rPr>
-                <w:i/>
-                <w:iCs/>
-                <w:sz w:val="20"/>
-              </w:rPr>
-              <w:t>dU</w:t>
-            </w:r>
-            <w:proofErr w:type="spellEnd"/>
-            <w:r>
-              <w:rPr>
-                <w:i/>
-                <w:iCs/>
-                <w:sz w:val="20"/>
-              </w:rPr>
-              <w:t>(class).ph4, dU.ph4</w:t>
-            </w:r>
-            <w:r>
-              <w:rPr>
-                <w:sz w:val="20"/>
-              </w:rPr>
-              <w:t>) when searching the internal test database at different partial match feature number values (suffixed “_3” through “_7” in the text output). For each entry with an “</w:t>
-            </w:r>
-            <w:proofErr w:type="spellStart"/>
-            <w:r>
-              <w:rPr>
-                <w:sz w:val="20"/>
-              </w:rPr>
-              <w:t>ef</w:t>
-            </w:r>
-            <w:proofErr w:type="spellEnd"/>
-            <w:r>
-              <w:rPr>
-                <w:sz w:val="20"/>
-              </w:rPr>
-              <w:t xml:space="preserve">” value in the “subset” column of the </w:t>
+              <w:t>dE(class).ph4, dE.ph4, dU(class).ph4, dU.ph4</w:t>
+            </w:r>
+            <w:r>
+              <w:rPr>
+                <w:sz w:val="20"/>
+              </w:rPr>
+              <w:t xml:space="preserve">) when searching the internal test database at different partial match feature number values (suffixed “_3” through “_7” in the text output). For each entry with an “ef” value in the “subset” column of the </w:t>
             </w:r>
             <w:r>
               <w:rPr>
@@ -7779,21 +6713,7 @@
               <w:rPr>
                 <w:sz w:val="20"/>
               </w:rPr>
-              <w:t xml:space="preserve">the </w:t>
-            </w:r>
-            <w:proofErr w:type="spellStart"/>
-            <w:r>
-              <w:rPr>
-                <w:sz w:val="20"/>
-              </w:rPr>
-              <w:t>dE</w:t>
-            </w:r>
-            <w:proofErr w:type="spellEnd"/>
-            <w:r>
-              <w:rPr>
-                <w:sz w:val="20"/>
-              </w:rPr>
-              <w:t xml:space="preserve">(class) pharmacophore model </w:t>
+              <w:t xml:space="preserve">the dE(class) pharmacophore model </w:t>
             </w:r>
             <w:r>
               <w:rPr>
@@ -7807,23 +6727,13 @@
               </w:rPr>
               <w:t xml:space="preserve"> </w:t>
             </w:r>
-            <w:proofErr w:type="spellStart"/>
             <w:r>
               <w:rPr>
                 <w:i/>
                 <w:iCs/>
                 <w:sz w:val="20"/>
               </w:rPr>
-              <w:t>dE</w:t>
-            </w:r>
-            <w:proofErr w:type="spellEnd"/>
-            <w:r>
-              <w:rPr>
-                <w:i/>
-                <w:iCs/>
-                <w:sz w:val="20"/>
-              </w:rPr>
-              <w:t>(class).ph4</w:t>
+              <w:t>dE(class).ph4</w:t>
             </w:r>
             <w:r>
               <w:rPr>
@@ -7848,21 +6758,7 @@
               <w:rPr>
                 <w:sz w:val="20"/>
               </w:rPr>
-              <w:t>“</w:t>
-            </w:r>
-            <w:proofErr w:type="spellStart"/>
-            <w:r>
-              <w:rPr>
-                <w:sz w:val="20"/>
-              </w:rPr>
-              <w:t>rec_ef</w:t>
-            </w:r>
-            <w:proofErr w:type="spellEnd"/>
-            <w:r>
-              <w:rPr>
-                <w:sz w:val="20"/>
-              </w:rPr>
-              <w:t xml:space="preserve">” </w:t>
+              <w:t xml:space="preserve">“rec_ef” </w:t>
             </w:r>
             <w:r>
               <w:rPr>
@@ -7892,59 +6788,21 @@
               <w:rPr>
                 <w:sz w:val="20"/>
               </w:rPr>
-              <w:t xml:space="preserve">the </w:t>
-            </w:r>
-            <w:proofErr w:type="spellStart"/>
-            <w:r>
-              <w:rPr>
-                <w:sz w:val="20"/>
-              </w:rPr>
-              <w:t>dE</w:t>
-            </w:r>
-            <w:proofErr w:type="spellEnd"/>
-            <w:r>
-              <w:rPr>
-                <w:sz w:val="20"/>
-              </w:rPr>
-              <w:t xml:space="preserve">(class) pharmacophore model generated with the receptor GH fragment set (the </w:t>
-            </w:r>
-            <w:proofErr w:type="spellStart"/>
+              <w:t xml:space="preserve">the dE(class) pharmacophore model generated with the receptor GH fragment set (the </w:t>
+            </w:r>
             <w:r>
               <w:rPr>
                 <w:i/>
                 <w:iCs/>
                 <w:sz w:val="20"/>
               </w:rPr>
-              <w:t>dE</w:t>
-            </w:r>
-            <w:proofErr w:type="spellEnd"/>
-            <w:r>
-              <w:rPr>
-                <w:i/>
-                <w:iCs/>
-                <w:sz w:val="20"/>
-              </w:rPr>
-              <w:t>(class).ph4</w:t>
-            </w:r>
-            <w:r>
-              <w:rPr>
-                <w:sz w:val="20"/>
-              </w:rPr>
-              <w:t xml:space="preserve"> file located in the “</w:t>
-            </w:r>
-            <w:proofErr w:type="spellStart"/>
-            <w:r>
-              <w:rPr>
-                <w:sz w:val="20"/>
-              </w:rPr>
-              <w:t>rec_gh</w:t>
-            </w:r>
-            <w:proofErr w:type="spellEnd"/>
-            <w:r>
-              <w:rPr>
-                <w:sz w:val="20"/>
-              </w:rPr>
-              <w:t xml:space="preserve">” </w:t>
+              <w:t>dE(class).ph4</w:t>
+            </w:r>
+            <w:r>
+              <w:rPr>
+                <w:sz w:val="20"/>
+              </w:rPr>
+              <w:t xml:space="preserve"> file located in the “rec_gh” </w:t>
             </w:r>
             <w:r>
               <w:rPr>
@@ -7978,21 +6836,7 @@
               <w:rPr>
                 <w:sz w:val="20"/>
               </w:rPr>
-              <w:t>The script may classify pharmacophore models with zero internal test database hits (the “</w:t>
-            </w:r>
-            <w:proofErr w:type="spellStart"/>
-            <w:r>
-              <w:rPr>
-                <w:sz w:val="20"/>
-              </w:rPr>
-              <w:t>hits_actual</w:t>
-            </w:r>
-            <w:proofErr w:type="spellEnd"/>
-            <w:r>
-              <w:rPr>
-                <w:sz w:val="20"/>
-              </w:rPr>
-              <w:t>” column in the output)</w:t>
+              <w:t>The script may classify pharmacophore models with zero internal test database hits (the “hits_actual” column in the output)</w:t>
             </w:r>
             <w:r>
               <w:rPr>
@@ -8463,7 +7307,7 @@
 </file>
 
 <file path=word/endnotes.xml><?xml version="1.0" encoding="utf-8"?>
-<w:endnotes xmlns:wpc="http://schemas.microsoft.com/office/word/2010/wordprocessingCanvas" xmlns:cx="http://schemas.microsoft.com/office/drawing/2014/chartex" xmlns:cx1="http://schemas.microsoft.com/office/drawing/2015/9/8/chartex" xmlns:cx2="http://schemas.microsoft.com/office/drawing/2015/10/21/chartex" xmlns:cx3="http://schemas.microsoft.com/office/drawing/2016/5/9/chartex" xmlns:cx4="http://schemas.microsoft.com/office/drawing/2016/5/10/chartex" xmlns:cx5="http://schemas.microsoft.com/office/drawing/2016/5/11/chartex" xmlns:cx6="http://schemas.microsoft.com/office/drawing/2016/5/12/chartex" xmlns:cx7="http://schemas.microsoft.com/office/drawing/2016/5/13/chartex" xmlns:cx8="http://schemas.microsoft.com/office/drawing/2016/5/14/chartex" xmlns:mc="http://schemas.openxmlformats.org/markup-compatibility/2006" xmlns:aink="http://schemas.microsoft.com/office/drawing/2016/ink" xmlns:am3d="http://schemas.microsoft.com/office/drawing/2017/model3d" xmlns:o="urn:schemas-microsoft-com:office:office" xmlns:r="http://schemas.openxmlformats.org/officeDocument/2006/relationships" xmlns:m="http://schemas.openxmlformats.org/officeDocument/2006/math" xmlns:v="urn:schemas-microsoft-com:vml" xmlns:wp14="http://schemas.microsoft.com/office/word/2010/wordprocessingDrawing" xmlns:wp="http://schemas.openxmlformats.org/drawingml/2006/wordprocessingDrawing" xmlns:w10="urn:schemas-microsoft-com:office:word" xmlns:w="http://schemas.openxmlformats.org/wordprocessingml/2006/main" xmlns:w14="http://schemas.microsoft.com/office/word/2010/wordml" xmlns:w15="http://schemas.microsoft.com/office/word/2012/wordml" xmlns:w16cex="http://schemas.microsoft.com/office/word/2018/wordml/cex" xmlns:w16cid="http://schemas.microsoft.com/office/word/2016/wordml/cid" xmlns:w16="http://schemas.microsoft.com/office/word/2018/wordml" xmlns:w16sdtdh="http://schemas.microsoft.com/office/word/2020/wordml/sdtdatahash" xmlns:w16se="http://schemas.microsoft.com/office/word/2015/wordml/symex" xmlns:wpg="http://schemas.microsoft.com/office/word/2010/wordprocessingGroup" xmlns:wpi="http://schemas.microsoft.com/office/word/2010/wordprocessingInk" xmlns:wne="http://schemas.microsoft.com/office/word/2006/wordml" xmlns:wps="http://schemas.microsoft.com/office/word/2010/wordprocessingShape" mc:Ignorable="w14 w15 w16se w16cid w16 w16cex w16sdtdh wp14">
+<w:endnotes xmlns:wpc="http://schemas.microsoft.com/office/word/2010/wordprocessingCanvas" xmlns:cx="http://schemas.microsoft.com/office/drawing/2014/chartex" xmlns:cx1="http://schemas.microsoft.com/office/drawing/2015/9/8/chartex" xmlns:cx2="http://schemas.microsoft.com/office/drawing/2015/10/21/chartex" xmlns:cx3="http://schemas.microsoft.com/office/drawing/2016/5/9/chartex" xmlns:cx4="http://schemas.microsoft.com/office/drawing/2016/5/10/chartex" xmlns:cx5="http://schemas.microsoft.com/office/drawing/2016/5/11/chartex" xmlns:cx6="http://schemas.microsoft.com/office/drawing/2016/5/12/chartex" xmlns:cx7="http://schemas.microsoft.com/office/drawing/2016/5/13/chartex" xmlns:cx8="http://schemas.microsoft.com/office/drawing/2016/5/14/chartex" xmlns:mc="http://schemas.openxmlformats.org/markup-compatibility/2006" xmlns:aink="http://schemas.microsoft.com/office/drawing/2016/ink" xmlns:am3d="http://schemas.microsoft.com/office/drawing/2017/model3d" xmlns:o="urn:schemas-microsoft-com:office:office" xmlns:oel="http://schemas.microsoft.com/office/2019/extlst" xmlns:r="http://schemas.openxmlformats.org/officeDocument/2006/relationships" xmlns:m="http://schemas.openxmlformats.org/officeDocument/2006/math" xmlns:v="urn:schemas-microsoft-com:vml" xmlns:wp14="http://schemas.microsoft.com/office/word/2010/wordprocessingDrawing" xmlns:wp="http://schemas.openxmlformats.org/drawingml/2006/wordprocessingDrawing" xmlns:w10="urn:schemas-microsoft-com:office:word" xmlns:w="http://schemas.openxmlformats.org/wordprocessingml/2006/main" xmlns:w14="http://schemas.microsoft.com/office/word/2010/wordml" xmlns:w15="http://schemas.microsoft.com/office/word/2012/wordml" xmlns:w16cex="http://schemas.microsoft.com/office/word/2018/wordml/cex" xmlns:w16cid="http://schemas.microsoft.com/office/word/2016/wordml/cid" xmlns:w16="http://schemas.microsoft.com/office/word/2018/wordml" xmlns:w16sdtdh="http://schemas.microsoft.com/office/word/2020/wordml/sdtdatahash" xmlns:w16se="http://schemas.microsoft.com/office/word/2015/wordml/symex" xmlns:wpg="http://schemas.microsoft.com/office/word/2010/wordprocessingGroup" xmlns:wpi="http://schemas.microsoft.com/office/word/2010/wordprocessingInk" xmlns:wne="http://schemas.microsoft.com/office/word/2006/wordml" xmlns:wps="http://schemas.microsoft.com/office/word/2010/wordprocessingShape" mc:Ignorable="w14 w15 w16se w16cid w16 w16cex w16sdtdh wp14">
   <w:endnote w:type="separator" w:id="-1">
     <w:p>
       <w:r>
@@ -8482,7 +7326,7 @@
 </file>
 
 <file path=word/footnotes.xml><?xml version="1.0" encoding="utf-8"?>
-<w:footnotes xmlns:wpc="http://schemas.microsoft.com/office/word/2010/wordprocessingCanvas" xmlns:cx="http://schemas.microsoft.com/office/drawing/2014/chartex" xmlns:cx1="http://schemas.microsoft.com/office/drawing/2015/9/8/chartex" xmlns:cx2="http://schemas.microsoft.com/office/drawing/2015/10/21/chartex" xmlns:cx3="http://schemas.microsoft.com/office/drawing/2016/5/9/chartex" xmlns:cx4="http://schemas.microsoft.com/office/drawing/2016/5/10/chartex" xmlns:cx5="http://schemas.microsoft.com/office/drawing/2016/5/11/chartex" xmlns:cx6="http://schemas.microsoft.com/office/drawing/2016/5/12/chartex" xmlns:cx7="http://schemas.microsoft.com/office/drawing/2016/5/13/chartex" xmlns:cx8="http://schemas.microsoft.com/office/drawing/2016/5/14/chartex" xmlns:mc="http://schemas.openxmlformats.org/markup-compatibility/2006" xmlns:aink="http://schemas.microsoft.com/office/drawing/2016/ink" xmlns:am3d="http://schemas.microsoft.com/office/drawing/2017/model3d" xmlns:o="urn:schemas-microsoft-com:office:office" xmlns:r="http://schemas.openxmlformats.org/officeDocument/2006/relationships" xmlns:m="http://schemas.openxmlformats.org/officeDocument/2006/math" xmlns:v="urn:schemas-microsoft-com:vml" xmlns:wp14="http://schemas.microsoft.com/office/word/2010/wordprocessingDrawing" xmlns:wp="http://schemas.openxmlformats.org/drawingml/2006/wordprocessingDrawing" xmlns:w10="urn:schemas-microsoft-com:office:word" xmlns:w="http://schemas.openxmlformats.org/wordprocessingml/2006/main" xmlns:w14="http://schemas.microsoft.com/office/word/2010/wordml" xmlns:w15="http://schemas.microsoft.com/office/word/2012/wordml" xmlns:w16cex="http://schemas.microsoft.com/office/word/2018/wordml/cex" xmlns:w16cid="http://schemas.microsoft.com/office/word/2016/wordml/cid" xmlns:w16="http://schemas.microsoft.com/office/word/2018/wordml" xmlns:w16sdtdh="http://schemas.microsoft.com/office/word/2020/wordml/sdtdatahash" xmlns:w16se="http://schemas.microsoft.com/office/word/2015/wordml/symex" xmlns:wpg="http://schemas.microsoft.com/office/word/2010/wordprocessingGroup" xmlns:wpi="http://schemas.microsoft.com/office/word/2010/wordprocessingInk" xmlns:wne="http://schemas.microsoft.com/office/word/2006/wordml" xmlns:wps="http://schemas.microsoft.com/office/word/2010/wordprocessingShape" mc:Ignorable="w14 w15 w16se w16cid w16 w16cex w16sdtdh wp14">
+<w:footnotes xmlns:wpc="http://schemas.microsoft.com/office/word/2010/wordprocessingCanvas" xmlns:cx="http://schemas.microsoft.com/office/drawing/2014/chartex" xmlns:cx1="http://schemas.microsoft.com/office/drawing/2015/9/8/chartex" xmlns:cx2="http://schemas.microsoft.com/office/drawing/2015/10/21/chartex" xmlns:cx3="http://schemas.microsoft.com/office/drawing/2016/5/9/chartex" xmlns:cx4="http://schemas.microsoft.com/office/drawing/2016/5/10/chartex" xmlns:cx5="http://schemas.microsoft.com/office/drawing/2016/5/11/chartex" xmlns:cx6="http://schemas.microsoft.com/office/drawing/2016/5/12/chartex" xmlns:cx7="http://schemas.microsoft.com/office/drawing/2016/5/13/chartex" xmlns:cx8="http://schemas.microsoft.com/office/drawing/2016/5/14/chartex" xmlns:mc="http://schemas.openxmlformats.org/markup-compatibility/2006" xmlns:aink="http://schemas.microsoft.com/office/drawing/2016/ink" xmlns:am3d="http://schemas.microsoft.com/office/drawing/2017/model3d" xmlns:o="urn:schemas-microsoft-com:office:office" xmlns:oel="http://schemas.microsoft.com/office/2019/extlst" xmlns:r="http://schemas.openxmlformats.org/officeDocument/2006/relationships" xmlns:m="http://schemas.openxmlformats.org/officeDocument/2006/math" xmlns:v="urn:schemas-microsoft-com:vml" xmlns:wp14="http://schemas.microsoft.com/office/word/2010/wordprocessingDrawing" xmlns:wp="http://schemas.openxmlformats.org/drawingml/2006/wordprocessingDrawing" xmlns:w10="urn:schemas-microsoft-com:office:word" xmlns:w="http://schemas.openxmlformats.org/wordprocessingml/2006/main" xmlns:w14="http://schemas.microsoft.com/office/word/2010/wordml" xmlns:w15="http://schemas.microsoft.com/office/word/2012/wordml" xmlns:w16cex="http://schemas.microsoft.com/office/word/2018/wordml/cex" xmlns:w16cid="http://schemas.microsoft.com/office/word/2016/wordml/cid" xmlns:w16="http://schemas.microsoft.com/office/word/2018/wordml" xmlns:w16sdtdh="http://schemas.microsoft.com/office/word/2020/wordml/sdtdatahash" xmlns:w16se="http://schemas.microsoft.com/office/word/2015/wordml/symex" xmlns:wpg="http://schemas.microsoft.com/office/word/2010/wordprocessingGroup" xmlns:wpi="http://schemas.microsoft.com/office/word/2010/wordprocessingInk" xmlns:wne="http://schemas.microsoft.com/office/word/2006/wordml" xmlns:wps="http://schemas.microsoft.com/office/word/2010/wordprocessingShape" mc:Ignorable="w14 w15 w16se w16cid w16 w16cex w16sdtdh wp14">
   <w:footnote w:type="separator" w:id="-1">
     <w:p>
       <w:r>
@@ -8501,7 +7345,7 @@
 </file>
 
 <file path=word/header1.xml><?xml version="1.0" encoding="utf-8"?>
-<w:hdr xmlns:wpc="http://schemas.microsoft.com/office/word/2010/wordprocessingCanvas" xmlns:cx="http://schemas.microsoft.com/office/drawing/2014/chartex" xmlns:cx1="http://schemas.microsoft.com/office/drawing/2015/9/8/chartex" xmlns:cx2="http://schemas.microsoft.com/office/drawing/2015/10/21/chartex" xmlns:cx3="http://schemas.microsoft.com/office/drawing/2016/5/9/chartex" xmlns:cx4="http://schemas.microsoft.com/office/drawing/2016/5/10/chartex" xmlns:cx5="http://schemas.microsoft.com/office/drawing/2016/5/11/chartex" xmlns:cx6="http://schemas.microsoft.com/office/drawing/2016/5/12/chartex" xmlns:cx7="http://schemas.microsoft.com/office/drawing/2016/5/13/chartex" xmlns:cx8="http://schemas.microsoft.com/office/drawing/2016/5/14/chartex" xmlns:mc="http://schemas.openxmlformats.org/markup-compatibility/2006" xmlns:aink="http://schemas.microsoft.com/office/drawing/2016/ink" xmlns:am3d="http://schemas.microsoft.com/office/drawing/2017/model3d" xmlns:o="urn:schemas-microsoft-com:office:office" xmlns:r="http://schemas.openxmlformats.org/officeDocument/2006/relationships" xmlns:m="http://schemas.openxmlformats.org/officeDocument/2006/math" xmlns:v="urn:schemas-microsoft-com:vml" xmlns:wp14="http://schemas.microsoft.com/office/word/2010/wordprocessingDrawing" xmlns:wp="http://schemas.openxmlformats.org/drawingml/2006/wordprocessingDrawing" xmlns:w10="urn:schemas-microsoft-com:office:word" xmlns:w="http://schemas.openxmlformats.org/wordprocessingml/2006/main" xmlns:w14="http://schemas.microsoft.com/office/word/2010/wordml" xmlns:w15="http://schemas.microsoft.com/office/word/2012/wordml" xmlns:w16cex="http://schemas.microsoft.com/office/word/2018/wordml/cex" xmlns:w16cid="http://schemas.microsoft.com/office/word/2016/wordml/cid" xmlns:w16="http://schemas.microsoft.com/office/word/2018/wordml" xmlns:w16sdtdh="http://schemas.microsoft.com/office/word/2020/wordml/sdtdatahash" xmlns:w16se="http://schemas.microsoft.com/office/word/2015/wordml/symex" xmlns:wpg="http://schemas.microsoft.com/office/word/2010/wordprocessingGroup" xmlns:wpi="http://schemas.microsoft.com/office/word/2010/wordprocessingInk" xmlns:wne="http://schemas.microsoft.com/office/word/2006/wordml" xmlns:wps="http://schemas.microsoft.com/office/word/2010/wordprocessingShape" mc:Ignorable="w14 w15 w16se w16cid w16 w16cex w16sdtdh wp14">
+<w:hdr xmlns:wpc="http://schemas.microsoft.com/office/word/2010/wordprocessingCanvas" xmlns:cx="http://schemas.microsoft.com/office/drawing/2014/chartex" xmlns:cx1="http://schemas.microsoft.com/office/drawing/2015/9/8/chartex" xmlns:cx2="http://schemas.microsoft.com/office/drawing/2015/10/21/chartex" xmlns:cx3="http://schemas.microsoft.com/office/drawing/2016/5/9/chartex" xmlns:cx4="http://schemas.microsoft.com/office/drawing/2016/5/10/chartex" xmlns:cx5="http://schemas.microsoft.com/office/drawing/2016/5/11/chartex" xmlns:cx6="http://schemas.microsoft.com/office/drawing/2016/5/12/chartex" xmlns:cx7="http://schemas.microsoft.com/office/drawing/2016/5/13/chartex" xmlns:cx8="http://schemas.microsoft.com/office/drawing/2016/5/14/chartex" xmlns:mc="http://schemas.openxmlformats.org/markup-compatibility/2006" xmlns:aink="http://schemas.microsoft.com/office/drawing/2016/ink" xmlns:am3d="http://schemas.microsoft.com/office/drawing/2017/model3d" xmlns:o="urn:schemas-microsoft-com:office:office" xmlns:oel="http://schemas.microsoft.com/office/2019/extlst" xmlns:r="http://schemas.openxmlformats.org/officeDocument/2006/relationships" xmlns:m="http://schemas.openxmlformats.org/officeDocument/2006/math" xmlns:v="urn:schemas-microsoft-com:vml" xmlns:wp14="http://schemas.microsoft.com/office/word/2010/wordprocessingDrawing" xmlns:wp="http://schemas.openxmlformats.org/drawingml/2006/wordprocessingDrawing" xmlns:w10="urn:schemas-microsoft-com:office:word" xmlns:w="http://schemas.openxmlformats.org/wordprocessingml/2006/main" xmlns:w14="http://schemas.microsoft.com/office/word/2010/wordml" xmlns:w15="http://schemas.microsoft.com/office/word/2012/wordml" xmlns:w16cex="http://schemas.microsoft.com/office/word/2018/wordml/cex" xmlns:w16cid="http://schemas.microsoft.com/office/word/2016/wordml/cid" xmlns:w16="http://schemas.microsoft.com/office/word/2018/wordml" xmlns:w16sdtdh="http://schemas.microsoft.com/office/word/2020/wordml/sdtdatahash" xmlns:w16se="http://schemas.microsoft.com/office/word/2015/wordml/symex" xmlns:wpg="http://schemas.microsoft.com/office/word/2010/wordprocessingGroup" xmlns:wpi="http://schemas.microsoft.com/office/word/2010/wordprocessingInk" xmlns:wne="http://schemas.microsoft.com/office/word/2006/wordml" xmlns:wps="http://schemas.microsoft.com/office/word/2010/wordprocessingShape" mc:Ignorable="w14 w15 w16se w16cid w16 w16cex w16sdtdh wp14">
   <w:p>
     <w:pPr>
       <w:pStyle w:val="BodyText"/>
@@ -8627,7 +7471,7 @@
 </file>
 
 <file path=word/numbering.xml><?xml version="1.0" encoding="utf-8"?>
-<w:numbering xmlns:wpc="http://schemas.microsoft.com/office/word/2010/wordprocessingCanvas" xmlns:cx="http://schemas.microsoft.com/office/drawing/2014/chartex" xmlns:cx1="http://schemas.microsoft.com/office/drawing/2015/9/8/chartex" xmlns:cx2="http://schemas.microsoft.com/office/drawing/2015/10/21/chartex" xmlns:cx3="http://schemas.microsoft.com/office/drawing/2016/5/9/chartex" xmlns:cx4="http://schemas.microsoft.com/office/drawing/2016/5/10/chartex" xmlns:cx5="http://schemas.microsoft.com/office/drawing/2016/5/11/chartex" xmlns:cx6="http://schemas.microsoft.com/office/drawing/2016/5/12/chartex" xmlns:cx7="http://schemas.microsoft.com/office/drawing/2016/5/13/chartex" xmlns:cx8="http://schemas.microsoft.com/office/drawing/2016/5/14/chartex" xmlns:mc="http://schemas.openxmlformats.org/markup-compatibility/2006" xmlns:aink="http://schemas.microsoft.com/office/drawing/2016/ink" xmlns:am3d="http://schemas.microsoft.com/office/drawing/2017/model3d" xmlns:o="urn:schemas-microsoft-com:office:office" xmlns:r="http://schemas.openxmlformats.org/officeDocument/2006/relationships" xmlns:m="http://schemas.openxmlformats.org/officeDocument/2006/math" xmlns:v="urn:schemas-microsoft-com:vml" xmlns:wp14="http://schemas.microsoft.com/office/word/2010/wordprocessingDrawing" xmlns:wp="http://schemas.openxmlformats.org/drawingml/2006/wordprocessingDrawing" xmlns:w10="urn:schemas-microsoft-com:office:word" xmlns:w="http://schemas.openxmlformats.org/wordprocessingml/2006/main" xmlns:w14="http://schemas.microsoft.com/office/word/2010/wordml" xmlns:w15="http://schemas.microsoft.com/office/word/2012/wordml" xmlns:w16cex="http://schemas.microsoft.com/office/word/2018/wordml/cex" xmlns:w16cid="http://schemas.microsoft.com/office/word/2016/wordml/cid" xmlns:w16="http://schemas.microsoft.com/office/word/2018/wordml" xmlns:w16sdtdh="http://schemas.microsoft.com/office/word/2020/wordml/sdtdatahash" xmlns:w16se="http://schemas.microsoft.com/office/word/2015/wordml/symex" xmlns:wpg="http://schemas.microsoft.com/office/word/2010/wordprocessingGroup" xmlns:wpi="http://schemas.microsoft.com/office/word/2010/wordprocessingInk" xmlns:wne="http://schemas.microsoft.com/office/word/2006/wordml" xmlns:wps="http://schemas.microsoft.com/office/word/2010/wordprocessingShape" mc:Ignorable="w14 w15 w16se w16cid w16 w16cex w16sdtdh wp14">
+<w:numbering xmlns:wpc="http://schemas.microsoft.com/office/word/2010/wordprocessingCanvas" xmlns:cx="http://schemas.microsoft.com/office/drawing/2014/chartex" xmlns:cx1="http://schemas.microsoft.com/office/drawing/2015/9/8/chartex" xmlns:cx2="http://schemas.microsoft.com/office/drawing/2015/10/21/chartex" xmlns:cx3="http://schemas.microsoft.com/office/drawing/2016/5/9/chartex" xmlns:cx4="http://schemas.microsoft.com/office/drawing/2016/5/10/chartex" xmlns:cx5="http://schemas.microsoft.com/office/drawing/2016/5/11/chartex" xmlns:cx6="http://schemas.microsoft.com/office/drawing/2016/5/12/chartex" xmlns:cx7="http://schemas.microsoft.com/office/drawing/2016/5/13/chartex" xmlns:cx8="http://schemas.microsoft.com/office/drawing/2016/5/14/chartex" xmlns:mc="http://schemas.openxmlformats.org/markup-compatibility/2006" xmlns:aink="http://schemas.microsoft.com/office/drawing/2016/ink" xmlns:am3d="http://schemas.microsoft.com/office/drawing/2017/model3d" xmlns:o="urn:schemas-microsoft-com:office:office" xmlns:oel="http://schemas.microsoft.com/office/2019/extlst" xmlns:r="http://schemas.openxmlformats.org/officeDocument/2006/relationships" xmlns:m="http://schemas.openxmlformats.org/officeDocument/2006/math" xmlns:v="urn:schemas-microsoft-com:vml" xmlns:wp14="http://schemas.microsoft.com/office/word/2010/wordprocessingDrawing" xmlns:wp="http://schemas.openxmlformats.org/drawingml/2006/wordprocessingDrawing" xmlns:w10="urn:schemas-microsoft-com:office:word" xmlns:w="http://schemas.openxmlformats.org/wordprocessingml/2006/main" xmlns:w14="http://schemas.microsoft.com/office/word/2010/wordml" xmlns:w15="http://schemas.microsoft.com/office/word/2012/wordml" xmlns:w16cex="http://schemas.microsoft.com/office/word/2018/wordml/cex" xmlns:w16cid="http://schemas.microsoft.com/office/word/2016/wordml/cid" xmlns:w16="http://schemas.microsoft.com/office/word/2018/wordml" xmlns:w16sdtdh="http://schemas.microsoft.com/office/word/2020/wordml/sdtdatahash" xmlns:w16se="http://schemas.microsoft.com/office/word/2015/wordml/symex" xmlns:wpg="http://schemas.microsoft.com/office/word/2010/wordprocessingGroup" xmlns:wpi="http://schemas.microsoft.com/office/word/2010/wordprocessingInk" xmlns:wne="http://schemas.microsoft.com/office/word/2006/wordml" xmlns:wps="http://schemas.microsoft.com/office/word/2010/wordprocessingShape" mc:Ignorable="w14 w15 w16se w16cid w16 w16cex w16sdtdh wp14">
   <w:abstractNum w:abstractNumId="0" w15:restartNumberingAfterBreak="0">
     <w:nsid w:val="022F7DA3"/>
     <w:multiLevelType w:val="hybridMultilevel"/>
@@ -11056,70 +9900,70 @@
       </w:rPr>
     </w:lvl>
   </w:abstractNum>
-  <w:num w:numId="1">
+  <w:num w:numId="1" w16cid:durableId="886794796">
     <w:abstractNumId w:val="15"/>
   </w:num>
-  <w:num w:numId="2">
+  <w:num w:numId="2" w16cid:durableId="2076203410">
     <w:abstractNumId w:val="8"/>
   </w:num>
-  <w:num w:numId="3">
+  <w:num w:numId="3" w16cid:durableId="1921327275">
     <w:abstractNumId w:val="18"/>
   </w:num>
-  <w:num w:numId="4">
+  <w:num w:numId="4" w16cid:durableId="308168728">
     <w:abstractNumId w:val="7"/>
   </w:num>
-  <w:num w:numId="5">
+  <w:num w:numId="5" w16cid:durableId="1072045815">
     <w:abstractNumId w:val="3"/>
   </w:num>
-  <w:num w:numId="6">
+  <w:num w:numId="6" w16cid:durableId="334113291">
     <w:abstractNumId w:val="2"/>
   </w:num>
-  <w:num w:numId="7">
+  <w:num w:numId="7" w16cid:durableId="1684361325">
     <w:abstractNumId w:val="11"/>
   </w:num>
-  <w:num w:numId="8">
+  <w:num w:numId="8" w16cid:durableId="488833333">
     <w:abstractNumId w:val="4"/>
   </w:num>
-  <w:num w:numId="9">
+  <w:num w:numId="9" w16cid:durableId="639112128">
     <w:abstractNumId w:val="12"/>
   </w:num>
-  <w:num w:numId="10">
+  <w:num w:numId="10" w16cid:durableId="1073967170">
     <w:abstractNumId w:val="0"/>
   </w:num>
-  <w:num w:numId="11">
+  <w:num w:numId="11" w16cid:durableId="1461873453">
     <w:abstractNumId w:val="16"/>
   </w:num>
-  <w:num w:numId="12">
+  <w:num w:numId="12" w16cid:durableId="1577281923">
     <w:abstractNumId w:val="21"/>
   </w:num>
-  <w:num w:numId="13">
+  <w:num w:numId="13" w16cid:durableId="2017344769">
     <w:abstractNumId w:val="9"/>
   </w:num>
-  <w:num w:numId="14">
+  <w:num w:numId="14" w16cid:durableId="1898123446">
     <w:abstractNumId w:val="5"/>
   </w:num>
-  <w:num w:numId="15">
+  <w:num w:numId="15" w16cid:durableId="612977075">
     <w:abstractNumId w:val="20"/>
   </w:num>
-  <w:num w:numId="16">
+  <w:num w:numId="16" w16cid:durableId="887913122">
     <w:abstractNumId w:val="13"/>
   </w:num>
-  <w:num w:numId="17">
+  <w:num w:numId="17" w16cid:durableId="667564753">
     <w:abstractNumId w:val="6"/>
   </w:num>
-  <w:num w:numId="18">
+  <w:num w:numId="18" w16cid:durableId="1994412031">
     <w:abstractNumId w:val="1"/>
   </w:num>
-  <w:num w:numId="19">
+  <w:num w:numId="19" w16cid:durableId="1868908584">
     <w:abstractNumId w:val="14"/>
   </w:num>
-  <w:num w:numId="20">
+  <w:num w:numId="20" w16cid:durableId="403532130">
     <w:abstractNumId w:val="10"/>
   </w:num>
-  <w:num w:numId="21">
+  <w:num w:numId="21" w16cid:durableId="92211860">
     <w:abstractNumId w:val="17"/>
   </w:num>
-  <w:num w:numId="22">
+  <w:num w:numId="22" w16cid:durableId="2100133767">
     <w:abstractNumId w:val="19"/>
   </w:num>
 </w:numbering>

</xml_diff>